<commit_message>
Subvariation in VisualizzaStorico e extension in visualizzaStorico, tabelle di CB
</commit_message>
<xml_diff>
--- a/Documentazione/TabelleCockburn/visualizzaStorico (UC#2).docx
+++ b/Documentazione/TabelleCockburn/visualizzaStorico (UC#2).docx
@@ -40,7 +40,8 @@
           <w:p>
             <w:pPr>
               <w:pStyle w:val="Normal"/>
-              <w:widowControl/>
+              <w:widowControl w:val="false"/>
+              <w:suppressAutoHyphens w:val="true"/>
               <w:spacing w:lineRule="auto" w:line="240" w:before="0" w:after="0"/>
               <w:jc w:val="left"/>
               <w:rPr>
@@ -99,7 +100,8 @@
           <w:p>
             <w:pPr>
               <w:pStyle w:val="Normal"/>
-              <w:widowControl/>
+              <w:widowControl w:val="false"/>
+              <w:suppressAutoHyphens w:val="true"/>
               <w:spacing w:lineRule="auto" w:line="240" w:before="0" w:after="0"/>
               <w:jc w:val="left"/>
               <w:rPr>
@@ -148,7 +150,8 @@
           <w:p>
             <w:pPr>
               <w:pStyle w:val="Normal"/>
-              <w:widowControl/>
+              <w:widowControl w:val="false"/>
+              <w:suppressAutoHyphens w:val="true"/>
               <w:spacing w:lineRule="auto" w:line="240" w:before="0" w:after="0"/>
               <w:jc w:val="left"/>
               <w:rPr>
@@ -193,7 +196,8 @@
           <w:p>
             <w:pPr>
               <w:pStyle w:val="Normal"/>
-              <w:widowControl/>
+              <w:widowControl w:val="false"/>
+              <w:suppressAutoHyphens w:val="true"/>
               <w:spacing w:lineRule="auto" w:line="240" w:before="0" w:after="0"/>
               <w:jc w:val="left"/>
               <w:rPr>
@@ -243,7 +247,8 @@
           <w:p>
             <w:pPr>
               <w:pStyle w:val="Normal"/>
-              <w:widowControl/>
+              <w:widowControl w:val="false"/>
+              <w:suppressAutoHyphens w:val="true"/>
               <w:spacing w:lineRule="auto" w:line="240" w:before="0" w:after="0"/>
               <w:jc w:val="left"/>
               <w:rPr>
@@ -288,7 +293,8 @@
           <w:p>
             <w:pPr>
               <w:pStyle w:val="Normal"/>
-              <w:widowControl/>
+              <w:widowControl w:val="false"/>
+              <w:suppressAutoHyphens w:val="true"/>
               <w:spacing w:lineRule="auto" w:line="240" w:before="0" w:after="0"/>
               <w:jc w:val="left"/>
               <w:rPr>
@@ -337,7 +343,8 @@
           <w:p>
             <w:pPr>
               <w:pStyle w:val="Normal"/>
-              <w:widowControl/>
+              <w:widowControl w:val="false"/>
+              <w:suppressAutoHyphens w:val="true"/>
               <w:spacing w:lineRule="auto" w:line="240" w:before="0" w:after="0"/>
               <w:jc w:val="left"/>
               <w:rPr>
@@ -382,7 +389,8 @@
           <w:p>
             <w:pPr>
               <w:pStyle w:val="Normal"/>
-              <w:widowControl/>
+              <w:widowControl w:val="false"/>
+              <w:suppressAutoHyphens w:val="true"/>
               <w:spacing w:lineRule="auto" w:line="240" w:before="0" w:after="0"/>
               <w:jc w:val="left"/>
               <w:rPr>
@@ -431,7 +439,8 @@
           <w:p>
             <w:pPr>
               <w:pStyle w:val="Normal"/>
-              <w:widowControl/>
+              <w:widowControl w:val="false"/>
+              <w:suppressAutoHyphens w:val="true"/>
               <w:spacing w:lineRule="auto" w:line="240" w:before="0" w:after="0"/>
               <w:jc w:val="left"/>
               <w:rPr>
@@ -475,7 +484,8 @@
           <w:p>
             <w:pPr>
               <w:pStyle w:val="Normal"/>
-              <w:widowControl/>
+              <w:widowControl w:val="false"/>
+              <w:suppressAutoHyphens w:val="true"/>
               <w:spacing w:lineRule="auto" w:line="240" w:before="0" w:after="0"/>
               <w:jc w:val="left"/>
               <w:rPr>
@@ -519,7 +529,8 @@
           <w:p>
             <w:pPr>
               <w:pStyle w:val="Normal"/>
-              <w:widowControl/>
+              <w:widowControl w:val="false"/>
+              <w:suppressAutoHyphens w:val="true"/>
               <w:spacing w:lineRule="auto" w:line="240" w:before="0" w:after="0"/>
               <w:jc w:val="left"/>
               <w:rPr>
@@ -552,50 +563,50 @@
           <w:p>
             <w:pPr>
               <w:pStyle w:val="Normal"/>
-              <w:widowControl/>
-              <w:spacing w:lineRule="auto" w:line="240" w:before="0" w:after="0"/>
-              <w:jc w:val="left"/>
-              <w:rPr>
-                <w:rFonts w:ascii="Aptos" w:hAnsi="Aptos" w:eastAsia="Aptos" w:cs="Aptos"/>
-                <w:b w:val="false"/>
-                <w:b w:val="false"/>
-                <w:bCs w:val="false"/>
-                <w:i w:val="false"/>
-                <w:i w:val="false"/>
-                <w:iCs w:val="false"/>
-                <w:sz w:val="24"/>
-                <w:szCs w:val="24"/>
-              </w:rPr>
-            </w:pPr>
-            <w:r>
-              <w:rPr>
-                <w:rFonts w:eastAsia="Aptos" w:cs="Aptos"/>
-                <w:b w:val="false"/>
-                <w:bCs w:val="false"/>
-                <w:i w:val="false"/>
-                <w:iCs w:val="false"/>
-                <w:kern w:val="0"/>
-                <w:sz w:val="24"/>
-                <w:szCs w:val="24"/>
-                <w:lang w:val="en-US" w:eastAsia="ja-JP" w:bidi="ar-SA"/>
-              </w:rPr>
-            </w:r>
-          </w:p>
-        </w:tc>
-        <w:tc>
-          <w:tcPr>
-            <w:tcW w:w="2712" w:type="dxa"/>
-            <w:tcBorders>
-              <w:top w:val="single" w:sz="6" w:space="0" w:color="000000"/>
-              <w:left w:val="single" w:sz="6" w:space="0" w:color="000000"/>
-              <w:bottom w:val="single" w:sz="6" w:space="0" w:color="000000"/>
-              <w:right w:val="single" w:sz="6" w:space="0" w:color="000000"/>
-            </w:tcBorders>
-          </w:tcPr>
-          <w:p>
-            <w:pPr>
-              <w:pStyle w:val="Normal"/>
-              <w:widowControl/>
+              <w:widowControl w:val="false"/>
+              <w:suppressAutoHyphens w:val="true"/>
+              <w:spacing w:lineRule="auto" w:line="240" w:before="0" w:after="0"/>
+              <w:jc w:val="left"/>
+              <w:rPr>
+                <w:rFonts w:ascii="Aptos" w:hAnsi="Aptos" w:eastAsia="Aptos" w:cs="Aptos"/>
+                <w:b w:val="false"/>
+                <w:b w:val="false"/>
+                <w:bCs w:val="false"/>
+                <w:i w:val="false"/>
+                <w:i w:val="false"/>
+                <w:iCs w:val="false"/>
+                <w:sz w:val="24"/>
+                <w:szCs w:val="24"/>
+              </w:rPr>
+            </w:pPr>
+            <w:r>
+              <w:rPr>
+                <w:rFonts w:eastAsia="Aptos" w:cs="Aptos"/>
+                <w:b w:val="false"/>
+                <w:bCs w:val="false"/>
+                <w:i w:val="false"/>
+                <w:iCs w:val="false"/>
+                <w:sz w:val="24"/>
+                <w:szCs w:val="24"/>
+              </w:rPr>
+            </w:r>
+          </w:p>
+        </w:tc>
+        <w:tc>
+          <w:tcPr>
+            <w:tcW w:w="2712" w:type="dxa"/>
+            <w:tcBorders>
+              <w:top w:val="single" w:sz="6" w:space="0" w:color="000000"/>
+              <w:left w:val="single" w:sz="6" w:space="0" w:color="000000"/>
+              <w:bottom w:val="single" w:sz="6" w:space="0" w:color="000000"/>
+              <w:right w:val="single" w:sz="6" w:space="0" w:color="000000"/>
+            </w:tcBorders>
+          </w:tcPr>
+          <w:p>
+            <w:pPr>
+              <w:pStyle w:val="Normal"/>
+              <w:widowControl w:val="false"/>
+              <w:suppressAutoHyphens w:val="true"/>
               <w:spacing w:lineRule="auto" w:line="240" w:before="0" w:after="0"/>
               <w:jc w:val="left"/>
               <w:rPr>
@@ -650,8 +661,9 @@
           <w:p>
             <w:pPr>
               <w:pStyle w:val="Normal"/>
-              <w:widowControl/>
-              <w:spacing w:lineRule="auto" w:line="278" w:before="0" w:after="160"/>
+              <w:widowControl w:val="false"/>
+              <w:suppressAutoHyphens w:val="true"/>
+              <w:spacing w:lineRule="auto" w:line="276" w:before="0" w:after="160"/>
               <w:jc w:val="left"/>
               <w:rPr>
                 <w:rFonts w:ascii="Aptos" w:hAnsi="Aptos" w:eastAsia="" w:cs=""/>
@@ -685,7 +697,8 @@
           <w:p>
             <w:pPr>
               <w:pStyle w:val="Normal"/>
-              <w:widowControl/>
+              <w:widowControl w:val="false"/>
+              <w:suppressAutoHyphens w:val="true"/>
               <w:spacing w:lineRule="auto" w:line="240" w:before="0" w:after="0"/>
               <w:jc w:val="left"/>
               <w:rPr>
@@ -729,7 +742,8 @@
           <w:p>
             <w:pPr>
               <w:pStyle w:val="Normal"/>
-              <w:widowControl/>
+              <w:widowControl w:val="false"/>
+              <w:suppressAutoHyphens w:val="true"/>
               <w:spacing w:lineRule="auto" w:line="240" w:before="0" w:after="0"/>
               <w:jc w:val="left"/>
               <w:rPr>
@@ -773,32 +787,31 @@
           <w:p>
             <w:pPr>
               <w:pStyle w:val="Normal"/>
-              <w:widowControl/>
-              <w:spacing w:lineRule="auto" w:line="240" w:before="0" w:after="0"/>
-              <w:jc w:val="left"/>
-              <w:rPr>
-                <w:rFonts w:ascii="Aptos" w:hAnsi="Aptos" w:eastAsia="Aptos" w:cs="Aptos"/>
-                <w:b w:val="false"/>
-                <w:b w:val="false"/>
-                <w:bCs w:val="false"/>
-                <w:i w:val="false"/>
-                <w:i w:val="false"/>
-                <w:iCs w:val="false"/>
-                <w:sz w:val="24"/>
-                <w:szCs w:val="24"/>
-              </w:rPr>
-            </w:pPr>
-            <w:r>
-              <w:rPr>
-                <w:rFonts w:eastAsia="Aptos" w:cs="Aptos"/>
-                <w:b w:val="false"/>
-                <w:bCs w:val="false"/>
-                <w:i w:val="false"/>
-                <w:iCs w:val="false"/>
-                <w:kern w:val="0"/>
-                <w:sz w:val="24"/>
-                <w:szCs w:val="24"/>
-                <w:lang w:val="en-US" w:eastAsia="ja-JP" w:bidi="ar-SA"/>
+              <w:widowControl w:val="false"/>
+              <w:suppressAutoHyphens w:val="true"/>
+              <w:spacing w:lineRule="auto" w:line="240" w:before="0" w:after="0"/>
+              <w:jc w:val="left"/>
+              <w:rPr>
+                <w:rFonts w:ascii="Aptos" w:hAnsi="Aptos" w:eastAsia="Aptos" w:cs="Aptos"/>
+                <w:b w:val="false"/>
+                <w:b w:val="false"/>
+                <w:bCs w:val="false"/>
+                <w:i w:val="false"/>
+                <w:i w:val="false"/>
+                <w:iCs w:val="false"/>
+                <w:sz w:val="24"/>
+                <w:szCs w:val="24"/>
+              </w:rPr>
+            </w:pPr>
+            <w:r>
+              <w:rPr>
+                <w:rFonts w:eastAsia="Aptos" w:cs="Aptos"/>
+                <w:b w:val="false"/>
+                <w:bCs w:val="false"/>
+                <w:i w:val="false"/>
+                <w:iCs w:val="false"/>
+                <w:sz w:val="24"/>
+                <w:szCs w:val="24"/>
               </w:rPr>
             </w:r>
           </w:p>
@@ -827,8 +840,9 @@
           <w:p>
             <w:pPr>
               <w:pStyle w:val="Normal"/>
-              <w:widowControl/>
-              <w:spacing w:lineRule="auto" w:line="278" w:before="0" w:after="160"/>
+              <w:widowControl w:val="false"/>
+              <w:suppressAutoHyphens w:val="true"/>
+              <w:spacing w:lineRule="auto" w:line="276" w:before="0" w:after="160"/>
               <w:jc w:val="left"/>
               <w:rPr>
                 <w:rFonts w:ascii="Aptos" w:hAnsi="Aptos" w:eastAsia="" w:cs=""/>
@@ -862,7 +876,8 @@
           <w:p>
             <w:pPr>
               <w:pStyle w:val="Normal"/>
-              <w:widowControl/>
+              <w:widowControl w:val="false"/>
+              <w:suppressAutoHyphens w:val="true"/>
               <w:spacing w:lineRule="auto" w:line="240" w:before="0" w:after="0"/>
               <w:jc w:val="left"/>
               <w:rPr>
@@ -906,50 +921,50 @@
           <w:p>
             <w:pPr>
               <w:pStyle w:val="Normal"/>
-              <w:widowControl/>
-              <w:spacing w:lineRule="auto" w:line="240" w:before="0" w:after="0"/>
-              <w:jc w:val="left"/>
-              <w:rPr>
-                <w:rFonts w:ascii="Aptos" w:hAnsi="Aptos" w:eastAsia="Aptos" w:cs="Aptos"/>
-                <w:b w:val="false"/>
-                <w:b w:val="false"/>
-                <w:bCs w:val="false"/>
-                <w:i w:val="false"/>
-                <w:i w:val="false"/>
-                <w:iCs w:val="false"/>
-                <w:sz w:val="24"/>
-                <w:szCs w:val="24"/>
-              </w:rPr>
-            </w:pPr>
-            <w:r>
-              <w:rPr>
-                <w:rFonts w:eastAsia="Aptos" w:cs="Aptos"/>
-                <w:b w:val="false"/>
-                <w:bCs w:val="false"/>
-                <w:i w:val="false"/>
-                <w:iCs w:val="false"/>
-                <w:kern w:val="0"/>
-                <w:sz w:val="24"/>
-                <w:szCs w:val="24"/>
-                <w:lang w:val="en-US" w:eastAsia="ja-JP" w:bidi="ar-SA"/>
-              </w:rPr>
-            </w:r>
-          </w:p>
-        </w:tc>
-        <w:tc>
-          <w:tcPr>
-            <w:tcW w:w="2712" w:type="dxa"/>
-            <w:tcBorders>
-              <w:top w:val="single" w:sz="6" w:space="0" w:color="000000"/>
-              <w:left w:val="single" w:sz="6" w:space="0" w:color="000000"/>
-              <w:bottom w:val="single" w:sz="6" w:space="0" w:color="000000"/>
-              <w:right w:val="single" w:sz="6" w:space="0" w:color="000000"/>
-            </w:tcBorders>
-          </w:tcPr>
-          <w:p>
-            <w:pPr>
-              <w:pStyle w:val="Normal"/>
-              <w:widowControl/>
+              <w:widowControl w:val="false"/>
+              <w:suppressAutoHyphens w:val="true"/>
+              <w:spacing w:lineRule="auto" w:line="240" w:before="0" w:after="0"/>
+              <w:jc w:val="left"/>
+              <w:rPr>
+                <w:rFonts w:ascii="Aptos" w:hAnsi="Aptos" w:eastAsia="Aptos" w:cs="Aptos"/>
+                <w:b w:val="false"/>
+                <w:b w:val="false"/>
+                <w:bCs w:val="false"/>
+                <w:i w:val="false"/>
+                <w:i w:val="false"/>
+                <w:iCs w:val="false"/>
+                <w:sz w:val="24"/>
+                <w:szCs w:val="24"/>
+              </w:rPr>
+            </w:pPr>
+            <w:r>
+              <w:rPr>
+                <w:rFonts w:eastAsia="Aptos" w:cs="Aptos"/>
+                <w:b w:val="false"/>
+                <w:bCs w:val="false"/>
+                <w:i w:val="false"/>
+                <w:iCs w:val="false"/>
+                <w:sz w:val="24"/>
+                <w:szCs w:val="24"/>
+              </w:rPr>
+            </w:r>
+          </w:p>
+        </w:tc>
+        <w:tc>
+          <w:tcPr>
+            <w:tcW w:w="2712" w:type="dxa"/>
+            <w:tcBorders>
+              <w:top w:val="single" w:sz="6" w:space="0" w:color="000000"/>
+              <w:left w:val="single" w:sz="6" w:space="0" w:color="000000"/>
+              <w:bottom w:val="single" w:sz="6" w:space="0" w:color="000000"/>
+              <w:right w:val="single" w:sz="6" w:space="0" w:color="000000"/>
+            </w:tcBorders>
+          </w:tcPr>
+          <w:p>
+            <w:pPr>
+              <w:pStyle w:val="Normal"/>
+              <w:widowControl w:val="false"/>
+              <w:suppressAutoHyphens w:val="true"/>
               <w:spacing w:lineRule="auto" w:line="240" w:before="0" w:after="0"/>
               <w:jc w:val="left"/>
               <w:rPr>
@@ -1004,8 +1019,9 @@
           <w:p>
             <w:pPr>
               <w:pStyle w:val="Normal"/>
-              <w:widowControl/>
-              <w:spacing w:lineRule="auto" w:line="278" w:before="0" w:after="160"/>
+              <w:widowControl w:val="false"/>
+              <w:suppressAutoHyphens w:val="true"/>
+              <w:spacing w:lineRule="auto" w:line="276" w:before="0" w:after="160"/>
               <w:jc w:val="left"/>
               <w:rPr>
                 <w:rFonts w:ascii="Aptos" w:hAnsi="Aptos" w:eastAsia="" w:cs=""/>
@@ -1039,7 +1055,8 @@
           <w:p>
             <w:pPr>
               <w:pStyle w:val="Normal"/>
-              <w:widowControl/>
+              <w:widowControl w:val="false"/>
+              <w:suppressAutoHyphens w:val="true"/>
               <w:spacing w:lineRule="auto" w:line="240" w:before="0" w:after="0"/>
               <w:jc w:val="left"/>
               <w:rPr>
@@ -1083,7 +1100,8 @@
           <w:p>
             <w:pPr>
               <w:pStyle w:val="Normal"/>
-              <w:widowControl/>
+              <w:widowControl w:val="false"/>
+              <w:suppressAutoHyphens w:val="true"/>
               <w:spacing w:lineRule="auto" w:line="240" w:before="0" w:after="0"/>
               <w:jc w:val="left"/>
               <w:rPr>
@@ -1128,32 +1146,31 @@
           <w:p>
             <w:pPr>
               <w:pStyle w:val="Normal"/>
-              <w:widowControl/>
-              <w:spacing w:lineRule="auto" w:line="240" w:before="0" w:after="0"/>
-              <w:jc w:val="left"/>
-              <w:rPr>
-                <w:rFonts w:ascii="Aptos" w:hAnsi="Aptos" w:eastAsia="Aptos" w:cs="Aptos"/>
-                <w:b w:val="false"/>
-                <w:b w:val="false"/>
-                <w:bCs w:val="false"/>
-                <w:i w:val="false"/>
-                <w:i w:val="false"/>
-                <w:iCs w:val="false"/>
-                <w:sz w:val="24"/>
-                <w:szCs w:val="24"/>
-              </w:rPr>
-            </w:pPr>
-            <w:r>
-              <w:rPr>
-                <w:rFonts w:eastAsia="Aptos" w:cs="Aptos"/>
-                <w:b w:val="false"/>
-                <w:bCs w:val="false"/>
-                <w:i w:val="false"/>
-                <w:iCs w:val="false"/>
-                <w:kern w:val="0"/>
-                <w:sz w:val="24"/>
-                <w:szCs w:val="24"/>
-                <w:lang w:val="en-US" w:eastAsia="ja-JP" w:bidi="ar-SA"/>
+              <w:widowControl w:val="false"/>
+              <w:suppressAutoHyphens w:val="true"/>
+              <w:spacing w:lineRule="auto" w:line="240" w:before="0" w:after="0"/>
+              <w:jc w:val="left"/>
+              <w:rPr>
+                <w:rFonts w:ascii="Aptos" w:hAnsi="Aptos" w:eastAsia="Aptos" w:cs="Aptos"/>
+                <w:b w:val="false"/>
+                <w:b w:val="false"/>
+                <w:bCs w:val="false"/>
+                <w:i w:val="false"/>
+                <w:i w:val="false"/>
+                <w:iCs w:val="false"/>
+                <w:sz w:val="24"/>
+                <w:szCs w:val="24"/>
+              </w:rPr>
+            </w:pPr>
+            <w:r>
+              <w:rPr>
+                <w:rFonts w:eastAsia="Aptos" w:cs="Aptos"/>
+                <w:b w:val="false"/>
+                <w:bCs w:val="false"/>
+                <w:i w:val="false"/>
+                <w:iCs w:val="false"/>
+                <w:sz w:val="24"/>
+                <w:szCs w:val="24"/>
               </w:rPr>
             </w:r>
           </w:p>
@@ -1182,8 +1199,9 @@
           <w:p>
             <w:pPr>
               <w:pStyle w:val="Normal"/>
-              <w:widowControl/>
-              <w:spacing w:lineRule="auto" w:line="278" w:before="0" w:after="160"/>
+              <w:widowControl w:val="false"/>
+              <w:suppressAutoHyphens w:val="true"/>
+              <w:spacing w:lineRule="auto" w:line="276" w:before="0" w:after="160"/>
               <w:jc w:val="left"/>
               <w:rPr>
                 <w:rFonts w:ascii="Aptos" w:hAnsi="Aptos" w:eastAsia="" w:cs=""/>
@@ -1217,7 +1235,8 @@
           <w:p>
             <w:pPr>
               <w:pStyle w:val="Normal"/>
-              <w:widowControl/>
+              <w:widowControl w:val="false"/>
+              <w:suppressAutoHyphens w:val="true"/>
               <w:spacing w:lineRule="auto" w:line="240" w:before="0" w:after="0"/>
               <w:jc w:val="left"/>
               <w:rPr>
@@ -1261,50 +1280,50 @@
           <w:p>
             <w:pPr>
               <w:pStyle w:val="Normal"/>
-              <w:widowControl/>
-              <w:spacing w:lineRule="auto" w:line="240" w:before="0" w:after="0"/>
-              <w:jc w:val="left"/>
-              <w:rPr>
-                <w:rFonts w:ascii="Aptos" w:hAnsi="Aptos" w:eastAsia="Aptos" w:cs="Aptos"/>
-                <w:b w:val="false"/>
-                <w:b w:val="false"/>
-                <w:bCs w:val="false"/>
-                <w:i w:val="false"/>
-                <w:i w:val="false"/>
-                <w:iCs w:val="false"/>
-                <w:sz w:val="24"/>
-                <w:szCs w:val="24"/>
-              </w:rPr>
-            </w:pPr>
-            <w:r>
-              <w:rPr>
-                <w:rFonts w:eastAsia="Aptos" w:cs="Aptos"/>
-                <w:b w:val="false"/>
-                <w:bCs w:val="false"/>
-                <w:i w:val="false"/>
-                <w:iCs w:val="false"/>
-                <w:kern w:val="0"/>
-                <w:sz w:val="24"/>
-                <w:szCs w:val="24"/>
-                <w:lang w:val="en-US" w:eastAsia="ja-JP" w:bidi="ar-SA"/>
-              </w:rPr>
-            </w:r>
-          </w:p>
-        </w:tc>
-        <w:tc>
-          <w:tcPr>
-            <w:tcW w:w="2712" w:type="dxa"/>
-            <w:tcBorders>
-              <w:top w:val="single" w:sz="6" w:space="0" w:color="000000"/>
-              <w:left w:val="single" w:sz="6" w:space="0" w:color="000000"/>
-              <w:bottom w:val="single" w:sz="6" w:space="0" w:color="000000"/>
-              <w:right w:val="single" w:sz="6" w:space="0" w:color="000000"/>
-            </w:tcBorders>
-          </w:tcPr>
-          <w:p>
-            <w:pPr>
-              <w:pStyle w:val="Normal"/>
-              <w:widowControl/>
+              <w:widowControl w:val="false"/>
+              <w:suppressAutoHyphens w:val="true"/>
+              <w:spacing w:lineRule="auto" w:line="240" w:before="0" w:after="0"/>
+              <w:jc w:val="left"/>
+              <w:rPr>
+                <w:rFonts w:ascii="Aptos" w:hAnsi="Aptos" w:eastAsia="Aptos" w:cs="Aptos"/>
+                <w:b w:val="false"/>
+                <w:b w:val="false"/>
+                <w:bCs w:val="false"/>
+                <w:i w:val="false"/>
+                <w:i w:val="false"/>
+                <w:iCs w:val="false"/>
+                <w:sz w:val="24"/>
+                <w:szCs w:val="24"/>
+              </w:rPr>
+            </w:pPr>
+            <w:r>
+              <w:rPr>
+                <w:rFonts w:eastAsia="Aptos" w:cs="Aptos"/>
+                <w:b w:val="false"/>
+                <w:bCs w:val="false"/>
+                <w:i w:val="false"/>
+                <w:iCs w:val="false"/>
+                <w:sz w:val="24"/>
+                <w:szCs w:val="24"/>
+              </w:rPr>
+            </w:r>
+          </w:p>
+        </w:tc>
+        <w:tc>
+          <w:tcPr>
+            <w:tcW w:w="2712" w:type="dxa"/>
+            <w:tcBorders>
+              <w:top w:val="single" w:sz="6" w:space="0" w:color="000000"/>
+              <w:left w:val="single" w:sz="6" w:space="0" w:color="000000"/>
+              <w:bottom w:val="single" w:sz="6" w:space="0" w:color="000000"/>
+              <w:right w:val="single" w:sz="6" w:space="0" w:color="000000"/>
+            </w:tcBorders>
+          </w:tcPr>
+          <w:p>
+            <w:pPr>
+              <w:pStyle w:val="Normal"/>
+              <w:widowControl w:val="false"/>
+              <w:suppressAutoHyphens w:val="true"/>
               <w:spacing w:lineRule="auto" w:line="240" w:before="0" w:after="0"/>
               <w:jc w:val="left"/>
               <w:rPr>
@@ -1359,8 +1378,9 @@
           <w:p>
             <w:pPr>
               <w:pStyle w:val="Normal"/>
-              <w:widowControl/>
-              <w:spacing w:lineRule="auto" w:line="278" w:before="0" w:after="160"/>
+              <w:widowControl w:val="false"/>
+              <w:suppressAutoHyphens w:val="true"/>
+              <w:spacing w:lineRule="auto" w:line="276" w:before="0" w:after="160"/>
               <w:jc w:val="left"/>
               <w:rPr>
                 <w:rFonts w:ascii="Aptos" w:hAnsi="Aptos" w:eastAsia="" w:cs=""/>
@@ -1394,7 +1414,8 @@
           <w:p>
             <w:pPr>
               <w:pStyle w:val="Normal"/>
-              <w:widowControl/>
+              <w:widowControl w:val="false"/>
+              <w:suppressAutoHyphens w:val="true"/>
               <w:spacing w:lineRule="auto" w:line="240" w:before="0" w:after="0"/>
               <w:jc w:val="left"/>
               <w:rPr>
@@ -1438,7 +1459,8 @@
           <w:p>
             <w:pPr>
               <w:pStyle w:val="Normal"/>
-              <w:widowControl/>
+              <w:widowControl w:val="false"/>
+              <w:suppressAutoHyphens w:val="true"/>
               <w:spacing w:lineRule="auto" w:line="240" w:before="0" w:after="0"/>
               <w:jc w:val="left"/>
               <w:rPr>
@@ -1482,32 +1504,31 @@
           <w:p>
             <w:pPr>
               <w:pStyle w:val="Normal"/>
-              <w:widowControl/>
-              <w:spacing w:lineRule="auto" w:line="240" w:before="0" w:after="0"/>
-              <w:jc w:val="left"/>
-              <w:rPr>
-                <w:rFonts w:ascii="Aptos" w:hAnsi="Aptos" w:eastAsia="Aptos" w:cs="Aptos"/>
-                <w:b w:val="false"/>
-                <w:b w:val="false"/>
-                <w:bCs w:val="false"/>
-                <w:i w:val="false"/>
-                <w:i w:val="false"/>
-                <w:iCs w:val="false"/>
-                <w:sz w:val="24"/>
-                <w:szCs w:val="24"/>
-              </w:rPr>
-            </w:pPr>
-            <w:r>
-              <w:rPr>
-                <w:rFonts w:eastAsia="Aptos" w:cs="Aptos"/>
-                <w:b w:val="false"/>
-                <w:bCs w:val="false"/>
-                <w:i w:val="false"/>
-                <w:iCs w:val="false"/>
-                <w:kern w:val="0"/>
-                <w:sz w:val="24"/>
-                <w:szCs w:val="24"/>
-                <w:lang w:val="en-US" w:eastAsia="ja-JP" w:bidi="ar-SA"/>
+              <w:widowControl w:val="false"/>
+              <w:suppressAutoHyphens w:val="true"/>
+              <w:spacing w:lineRule="auto" w:line="240" w:before="0" w:after="0"/>
+              <w:jc w:val="left"/>
+              <w:rPr>
+                <w:rFonts w:ascii="Aptos" w:hAnsi="Aptos" w:eastAsia="Aptos" w:cs="Aptos"/>
+                <w:b w:val="false"/>
+                <w:b w:val="false"/>
+                <w:bCs w:val="false"/>
+                <w:i w:val="false"/>
+                <w:i w:val="false"/>
+                <w:iCs w:val="false"/>
+                <w:sz w:val="24"/>
+                <w:szCs w:val="24"/>
+              </w:rPr>
+            </w:pPr>
+            <w:r>
+              <w:rPr>
+                <w:rFonts w:eastAsia="Aptos" w:cs="Aptos"/>
+                <w:b w:val="false"/>
+                <w:bCs w:val="false"/>
+                <w:i w:val="false"/>
+                <w:iCs w:val="false"/>
+                <w:sz w:val="24"/>
+                <w:szCs w:val="24"/>
               </w:rPr>
             </w:r>
           </w:p>
@@ -1536,8 +1557,9 @@
           <w:p>
             <w:pPr>
               <w:pStyle w:val="Normal"/>
-              <w:widowControl/>
-              <w:spacing w:lineRule="auto" w:line="278" w:before="0" w:after="160"/>
+              <w:widowControl w:val="false"/>
+              <w:suppressAutoHyphens w:val="true"/>
+              <w:spacing w:lineRule="auto" w:line="276" w:before="0" w:after="160"/>
               <w:jc w:val="left"/>
               <w:rPr>
                 <w:rFonts w:ascii="Aptos" w:hAnsi="Aptos" w:eastAsia="" w:cs=""/>
@@ -1571,7 +1593,8 @@
           <w:p>
             <w:pPr>
               <w:pStyle w:val="Normal"/>
-              <w:widowControl/>
+              <w:widowControl w:val="false"/>
+              <w:suppressAutoHyphens w:val="true"/>
               <w:spacing w:lineRule="auto" w:line="240" w:before="0" w:after="0"/>
               <w:jc w:val="left"/>
               <w:rPr>
@@ -1615,50 +1638,50 @@
           <w:p>
             <w:pPr>
               <w:pStyle w:val="Normal"/>
-              <w:widowControl/>
-              <w:spacing w:lineRule="auto" w:line="240" w:before="0" w:after="0"/>
-              <w:jc w:val="left"/>
-              <w:rPr>
-                <w:rFonts w:ascii="Aptos" w:hAnsi="Aptos" w:eastAsia="Aptos" w:cs="Aptos"/>
-                <w:b w:val="false"/>
-                <w:b w:val="false"/>
-                <w:bCs w:val="false"/>
-                <w:i w:val="false"/>
-                <w:i w:val="false"/>
-                <w:iCs w:val="false"/>
-                <w:sz w:val="24"/>
-                <w:szCs w:val="24"/>
-              </w:rPr>
-            </w:pPr>
-            <w:r>
-              <w:rPr>
-                <w:rFonts w:eastAsia="Aptos" w:cs="Aptos"/>
-                <w:b w:val="false"/>
-                <w:bCs w:val="false"/>
-                <w:i w:val="false"/>
-                <w:iCs w:val="false"/>
-                <w:kern w:val="0"/>
-                <w:sz w:val="24"/>
-                <w:szCs w:val="24"/>
-                <w:lang w:val="en-US" w:eastAsia="ja-JP" w:bidi="ar-SA"/>
-              </w:rPr>
-            </w:r>
-          </w:p>
-        </w:tc>
-        <w:tc>
-          <w:tcPr>
-            <w:tcW w:w="2712" w:type="dxa"/>
-            <w:tcBorders>
-              <w:top w:val="single" w:sz="6" w:space="0" w:color="000000"/>
-              <w:left w:val="single" w:sz="6" w:space="0" w:color="000000"/>
-              <w:bottom w:val="single" w:sz="6" w:space="0" w:color="000000"/>
-              <w:right w:val="single" w:sz="6" w:space="0" w:color="000000"/>
-            </w:tcBorders>
-          </w:tcPr>
-          <w:p>
-            <w:pPr>
-              <w:pStyle w:val="Normal"/>
-              <w:widowControl/>
+              <w:widowControl w:val="false"/>
+              <w:suppressAutoHyphens w:val="true"/>
+              <w:spacing w:lineRule="auto" w:line="240" w:before="0" w:after="0"/>
+              <w:jc w:val="left"/>
+              <w:rPr>
+                <w:rFonts w:ascii="Aptos" w:hAnsi="Aptos" w:eastAsia="Aptos" w:cs="Aptos"/>
+                <w:b w:val="false"/>
+                <w:b w:val="false"/>
+                <w:bCs w:val="false"/>
+                <w:i w:val="false"/>
+                <w:i w:val="false"/>
+                <w:iCs w:val="false"/>
+                <w:sz w:val="24"/>
+                <w:szCs w:val="24"/>
+              </w:rPr>
+            </w:pPr>
+            <w:r>
+              <w:rPr>
+                <w:rFonts w:eastAsia="Aptos" w:cs="Aptos"/>
+                <w:b w:val="false"/>
+                <w:bCs w:val="false"/>
+                <w:i w:val="false"/>
+                <w:iCs w:val="false"/>
+                <w:sz w:val="24"/>
+                <w:szCs w:val="24"/>
+              </w:rPr>
+            </w:r>
+          </w:p>
+        </w:tc>
+        <w:tc>
+          <w:tcPr>
+            <w:tcW w:w="2712" w:type="dxa"/>
+            <w:tcBorders>
+              <w:top w:val="single" w:sz="6" w:space="0" w:color="000000"/>
+              <w:left w:val="single" w:sz="6" w:space="0" w:color="000000"/>
+              <w:bottom w:val="single" w:sz="6" w:space="0" w:color="000000"/>
+              <w:right w:val="single" w:sz="6" w:space="0" w:color="000000"/>
+            </w:tcBorders>
+          </w:tcPr>
+          <w:p>
+            <w:pPr>
+              <w:pStyle w:val="Normal"/>
+              <w:widowControl w:val="false"/>
+              <w:suppressAutoHyphens w:val="true"/>
               <w:spacing w:lineRule="auto" w:line="240" w:before="0" w:after="0"/>
               <w:jc w:val="left"/>
               <w:rPr>
@@ -1714,7 +1737,8 @@
           <w:p>
             <w:pPr>
               <w:pStyle w:val="Normal"/>
-              <w:widowControl/>
+              <w:widowControl w:val="false"/>
+              <w:suppressAutoHyphens w:val="true"/>
               <w:spacing w:lineRule="auto" w:line="240" w:before="0" w:after="0"/>
               <w:jc w:val="left"/>
               <w:rPr>
@@ -1758,7 +1782,8 @@
           <w:p>
             <w:pPr>
               <w:pStyle w:val="Normal"/>
-              <w:widowControl/>
+              <w:widowControl w:val="false"/>
+              <w:suppressAutoHyphens w:val="true"/>
               <w:spacing w:lineRule="auto" w:line="240" w:before="0" w:after="0"/>
               <w:jc w:val="left"/>
               <w:rPr>
@@ -1802,7 +1827,8 @@
           <w:p>
             <w:pPr>
               <w:pStyle w:val="Normal"/>
-              <w:widowControl/>
+              <w:widowControl w:val="false"/>
+              <w:suppressAutoHyphens w:val="true"/>
               <w:spacing w:lineRule="auto" w:line="240" w:before="0" w:after="0"/>
               <w:jc w:val="left"/>
               <w:rPr>
@@ -1835,50 +1861,50 @@
           <w:p>
             <w:pPr>
               <w:pStyle w:val="Normal"/>
-              <w:widowControl/>
-              <w:spacing w:lineRule="auto" w:line="240" w:before="0" w:after="0"/>
-              <w:jc w:val="left"/>
-              <w:rPr>
-                <w:rFonts w:ascii="Aptos" w:hAnsi="Aptos" w:eastAsia="Aptos" w:cs="Aptos"/>
-                <w:b w:val="false"/>
-                <w:b w:val="false"/>
-                <w:bCs w:val="false"/>
-                <w:i w:val="false"/>
-                <w:i w:val="false"/>
-                <w:iCs w:val="false"/>
-                <w:sz w:val="24"/>
-                <w:szCs w:val="24"/>
-              </w:rPr>
-            </w:pPr>
-            <w:r>
-              <w:rPr>
-                <w:rFonts w:eastAsia="Aptos" w:cs="Aptos"/>
-                <w:b w:val="false"/>
-                <w:bCs w:val="false"/>
-                <w:i w:val="false"/>
-                <w:iCs w:val="false"/>
-                <w:kern w:val="0"/>
-                <w:sz w:val="24"/>
-                <w:szCs w:val="24"/>
-                <w:lang w:val="en-US" w:eastAsia="ja-JP" w:bidi="ar-SA"/>
-              </w:rPr>
-            </w:r>
-          </w:p>
-        </w:tc>
-        <w:tc>
-          <w:tcPr>
-            <w:tcW w:w="2712" w:type="dxa"/>
-            <w:tcBorders>
-              <w:top w:val="single" w:sz="6" w:space="0" w:color="000000"/>
-              <w:left w:val="single" w:sz="6" w:space="0" w:color="000000"/>
-              <w:bottom w:val="single" w:sz="6" w:space="0" w:color="000000"/>
-              <w:right w:val="single" w:sz="6" w:space="0" w:color="000000"/>
-            </w:tcBorders>
-          </w:tcPr>
-          <w:p>
-            <w:pPr>
-              <w:pStyle w:val="Normal"/>
-              <w:widowControl/>
+              <w:widowControl w:val="false"/>
+              <w:suppressAutoHyphens w:val="true"/>
+              <w:spacing w:lineRule="auto" w:line="240" w:before="0" w:after="0"/>
+              <w:jc w:val="left"/>
+              <w:rPr>
+                <w:rFonts w:ascii="Aptos" w:hAnsi="Aptos" w:eastAsia="Aptos" w:cs="Aptos"/>
+                <w:b w:val="false"/>
+                <w:b w:val="false"/>
+                <w:bCs w:val="false"/>
+                <w:i w:val="false"/>
+                <w:i w:val="false"/>
+                <w:iCs w:val="false"/>
+                <w:sz w:val="24"/>
+                <w:szCs w:val="24"/>
+              </w:rPr>
+            </w:pPr>
+            <w:r>
+              <w:rPr>
+                <w:rFonts w:eastAsia="Aptos" w:cs="Aptos"/>
+                <w:b w:val="false"/>
+                <w:bCs w:val="false"/>
+                <w:i w:val="false"/>
+                <w:iCs w:val="false"/>
+                <w:sz w:val="24"/>
+                <w:szCs w:val="24"/>
+              </w:rPr>
+            </w:r>
+          </w:p>
+        </w:tc>
+        <w:tc>
+          <w:tcPr>
+            <w:tcW w:w="2712" w:type="dxa"/>
+            <w:tcBorders>
+              <w:top w:val="single" w:sz="6" w:space="0" w:color="000000"/>
+              <w:left w:val="single" w:sz="6" w:space="0" w:color="000000"/>
+              <w:bottom w:val="single" w:sz="6" w:space="0" w:color="000000"/>
+              <w:right w:val="single" w:sz="6" w:space="0" w:color="000000"/>
+            </w:tcBorders>
+          </w:tcPr>
+          <w:p>
+            <w:pPr>
+              <w:pStyle w:val="Normal"/>
+              <w:widowControl w:val="false"/>
+              <w:suppressAutoHyphens w:val="true"/>
               <w:spacing w:lineRule="auto" w:line="240" w:before="0" w:after="0"/>
               <w:jc w:val="left"/>
               <w:rPr>
@@ -1934,7 +1960,8 @@
           <w:p>
             <w:pPr>
               <w:pStyle w:val="Normal"/>
-              <w:widowControl/>
+              <w:widowControl w:val="false"/>
+              <w:suppressAutoHyphens w:val="true"/>
               <w:spacing w:lineRule="auto" w:line="240" w:before="0" w:after="0"/>
               <w:jc w:val="left"/>
               <w:rPr>
@@ -1979,7 +2006,8 @@
           <w:p>
             <w:pPr>
               <w:pStyle w:val="Normal"/>
-              <w:widowControl/>
+              <w:widowControl w:val="false"/>
+              <w:suppressAutoHyphens w:val="true"/>
               <w:spacing w:lineRule="auto" w:line="240" w:before="0" w:after="0"/>
               <w:jc w:val="left"/>
               <w:rPr>
@@ -2023,50 +2051,50 @@
           <w:p>
             <w:pPr>
               <w:pStyle w:val="Normal"/>
-              <w:widowControl/>
-              <w:spacing w:lineRule="auto" w:line="240" w:before="0" w:after="0"/>
-              <w:jc w:val="left"/>
-              <w:rPr>
-                <w:rFonts w:ascii="Aptos" w:hAnsi="Aptos" w:eastAsia="Aptos" w:cs="Aptos"/>
-                <w:b w:val="false"/>
-                <w:b w:val="false"/>
-                <w:bCs w:val="false"/>
-                <w:i w:val="false"/>
-                <w:i w:val="false"/>
-                <w:iCs w:val="false"/>
-                <w:sz w:val="24"/>
-                <w:szCs w:val="24"/>
-              </w:rPr>
-            </w:pPr>
-            <w:r>
-              <w:rPr>
-                <w:rFonts w:eastAsia="Aptos" w:cs="Aptos"/>
-                <w:b w:val="false"/>
-                <w:bCs w:val="false"/>
-                <w:i w:val="false"/>
-                <w:iCs w:val="false"/>
-                <w:kern w:val="0"/>
-                <w:sz w:val="24"/>
-                <w:szCs w:val="24"/>
-                <w:lang w:val="en-US" w:eastAsia="ja-JP" w:bidi="ar-SA"/>
-              </w:rPr>
-            </w:r>
-          </w:p>
-        </w:tc>
-        <w:tc>
-          <w:tcPr>
-            <w:tcW w:w="2712" w:type="dxa"/>
-            <w:tcBorders>
-              <w:top w:val="single" w:sz="6" w:space="0" w:color="000000"/>
-              <w:left w:val="single" w:sz="6" w:space="0" w:color="000000"/>
-              <w:bottom w:val="single" w:sz="6" w:space="0" w:color="000000"/>
-              <w:right w:val="single" w:sz="6" w:space="0" w:color="000000"/>
-            </w:tcBorders>
-          </w:tcPr>
-          <w:p>
-            <w:pPr>
-              <w:pStyle w:val="Normal"/>
-              <w:widowControl/>
+              <w:widowControl w:val="false"/>
+              <w:suppressAutoHyphens w:val="true"/>
+              <w:spacing w:lineRule="auto" w:line="240" w:before="0" w:after="0"/>
+              <w:jc w:val="left"/>
+              <w:rPr>
+                <w:rFonts w:ascii="Aptos" w:hAnsi="Aptos" w:eastAsia="Aptos" w:cs="Aptos"/>
+                <w:b w:val="false"/>
+                <w:b w:val="false"/>
+                <w:bCs w:val="false"/>
+                <w:i w:val="false"/>
+                <w:i w:val="false"/>
+                <w:iCs w:val="false"/>
+                <w:sz w:val="24"/>
+                <w:szCs w:val="24"/>
+              </w:rPr>
+            </w:pPr>
+            <w:r>
+              <w:rPr>
+                <w:rFonts w:eastAsia="Aptos" w:cs="Aptos"/>
+                <w:b w:val="false"/>
+                <w:bCs w:val="false"/>
+                <w:i w:val="false"/>
+                <w:iCs w:val="false"/>
+                <w:sz w:val="24"/>
+                <w:szCs w:val="24"/>
+              </w:rPr>
+            </w:r>
+          </w:p>
+        </w:tc>
+        <w:tc>
+          <w:tcPr>
+            <w:tcW w:w="2712" w:type="dxa"/>
+            <w:tcBorders>
+              <w:top w:val="single" w:sz="6" w:space="0" w:color="000000"/>
+              <w:left w:val="single" w:sz="6" w:space="0" w:color="000000"/>
+              <w:bottom w:val="single" w:sz="6" w:space="0" w:color="000000"/>
+              <w:right w:val="single" w:sz="6" w:space="0" w:color="000000"/>
+            </w:tcBorders>
+          </w:tcPr>
+          <w:p>
+            <w:pPr>
+              <w:pStyle w:val="Normal"/>
+              <w:widowControl w:val="false"/>
+              <w:suppressAutoHyphens w:val="true"/>
               <w:spacing w:lineRule="auto" w:line="240" w:before="0" w:after="0"/>
               <w:jc w:val="left"/>
               <w:rPr>
@@ -2123,7 +2151,8 @@
           <w:p>
             <w:pPr>
               <w:pStyle w:val="Normal"/>
-              <w:widowControl/>
+              <w:widowControl w:val="false"/>
+              <w:suppressAutoHyphens w:val="true"/>
               <w:spacing w:lineRule="auto" w:line="240" w:before="0" w:after="160"/>
               <w:jc w:val="left"/>
               <w:rPr>
@@ -2146,28 +2175,28 @@
                 <w:bCs w:val="false"/>
                 <w:i w:val="false"/>
                 <w:iCs w:val="false"/>
-                <w:kern w:val="0"/>
-                <w:sz w:val="24"/>
-                <w:szCs w:val="24"/>
-                <w:lang w:val="en-US" w:eastAsia="ja-JP" w:bidi="ar-SA"/>
-              </w:rPr>
-            </w:r>
-          </w:p>
-        </w:tc>
-        <w:tc>
-          <w:tcPr>
-            <w:tcW w:w="2712" w:type="dxa"/>
-            <w:tcBorders>
-              <w:top w:val="single" w:sz="6" w:space="0" w:color="000000"/>
-              <w:left w:val="single" w:sz="6" w:space="0" w:color="000000"/>
-              <w:bottom w:val="single" w:sz="6" w:space="0" w:color="000000"/>
-              <w:right w:val="single" w:sz="6" w:space="0" w:color="000000"/>
-            </w:tcBorders>
-          </w:tcPr>
-          <w:p>
-            <w:pPr>
-              <w:pStyle w:val="Normal"/>
-              <w:widowControl/>
+                <w:sz w:val="24"/>
+                <w:szCs w:val="24"/>
+                <w:lang w:val="it-IT"/>
+              </w:rPr>
+            </w:r>
+          </w:p>
+        </w:tc>
+        <w:tc>
+          <w:tcPr>
+            <w:tcW w:w="2712" w:type="dxa"/>
+            <w:tcBorders>
+              <w:top w:val="single" w:sz="6" w:space="0" w:color="000000"/>
+              <w:left w:val="single" w:sz="6" w:space="0" w:color="000000"/>
+              <w:bottom w:val="single" w:sz="6" w:space="0" w:color="000000"/>
+              <w:right w:val="single" w:sz="6" w:space="0" w:color="000000"/>
+            </w:tcBorders>
+          </w:tcPr>
+          <w:p>
+            <w:pPr>
+              <w:pStyle w:val="Normal"/>
+              <w:widowControl w:val="false"/>
+              <w:suppressAutoHyphens w:val="true"/>
               <w:spacing w:lineRule="auto" w:line="240" w:before="0" w:after="160"/>
               <w:jc w:val="left"/>
               <w:rPr>
@@ -2212,7 +2241,8 @@
           <w:p>
             <w:pPr>
               <w:pStyle w:val="Normal"/>
-              <w:widowControl/>
+              <w:widowControl w:val="false"/>
+              <w:suppressAutoHyphens w:val="true"/>
               <w:spacing w:lineRule="auto" w:line="240" w:before="0" w:after="160"/>
               <w:jc w:val="left"/>
               <w:rPr>
@@ -2234,28 +2264,27 @@
                 <w:bCs w:val="false"/>
                 <w:i w:val="false"/>
                 <w:iCs w:val="false"/>
-                <w:kern w:val="0"/>
-                <w:sz w:val="24"/>
-                <w:szCs w:val="24"/>
-                <w:lang w:val="en-US" w:eastAsia="ja-JP" w:bidi="ar-SA"/>
-              </w:rPr>
-            </w:r>
-          </w:p>
-        </w:tc>
-        <w:tc>
-          <w:tcPr>
-            <w:tcW w:w="2712" w:type="dxa"/>
-            <w:tcBorders>
-              <w:top w:val="single" w:sz="6" w:space="0" w:color="000000"/>
-              <w:left w:val="single" w:sz="6" w:space="0" w:color="000000"/>
-              <w:bottom w:val="single" w:sz="6" w:space="0" w:color="000000"/>
-              <w:right w:val="single" w:sz="6" w:space="0" w:color="000000"/>
-            </w:tcBorders>
-          </w:tcPr>
-          <w:p>
-            <w:pPr>
-              <w:pStyle w:val="Normal"/>
-              <w:widowControl/>
+                <w:sz w:val="24"/>
+                <w:szCs w:val="24"/>
+              </w:rPr>
+            </w:r>
+          </w:p>
+        </w:tc>
+        <w:tc>
+          <w:tcPr>
+            <w:tcW w:w="2712" w:type="dxa"/>
+            <w:tcBorders>
+              <w:top w:val="single" w:sz="6" w:space="0" w:color="000000"/>
+              <w:left w:val="single" w:sz="6" w:space="0" w:color="000000"/>
+              <w:bottom w:val="single" w:sz="6" w:space="0" w:color="000000"/>
+              <w:right w:val="single" w:sz="6" w:space="0" w:color="000000"/>
+            </w:tcBorders>
+          </w:tcPr>
+          <w:p>
+            <w:pPr>
+              <w:pStyle w:val="Normal"/>
+              <w:widowControl w:val="false"/>
+              <w:suppressAutoHyphens w:val="true"/>
               <w:spacing w:lineRule="auto" w:line="240" w:before="0" w:after="0"/>
               <w:jc w:val="left"/>
               <w:rPr>
@@ -2311,7 +2340,8 @@
           <w:p>
             <w:pPr>
               <w:pStyle w:val="Normal"/>
-              <w:widowControl/>
+              <w:widowControl w:val="false"/>
+              <w:suppressAutoHyphens w:val="true"/>
               <w:spacing w:lineRule="auto" w:line="240" w:before="0" w:after="160"/>
               <w:jc w:val="left"/>
               <w:rPr>
@@ -2334,28 +2364,28 @@
                 <w:bCs w:val="false"/>
                 <w:i w:val="false"/>
                 <w:iCs w:val="false"/>
-                <w:kern w:val="0"/>
-                <w:sz w:val="24"/>
-                <w:szCs w:val="24"/>
-                <w:lang w:val="en-US" w:eastAsia="ja-JP" w:bidi="ar-SA"/>
-              </w:rPr>
-            </w:r>
-          </w:p>
-        </w:tc>
-        <w:tc>
-          <w:tcPr>
-            <w:tcW w:w="2712" w:type="dxa"/>
-            <w:tcBorders>
-              <w:top w:val="single" w:sz="6" w:space="0" w:color="000000"/>
-              <w:left w:val="single" w:sz="6" w:space="0" w:color="000000"/>
-              <w:bottom w:val="single" w:sz="6" w:space="0" w:color="000000"/>
-              <w:right w:val="single" w:sz="6" w:space="0" w:color="000000"/>
-            </w:tcBorders>
-          </w:tcPr>
-          <w:p>
-            <w:pPr>
-              <w:pStyle w:val="Normal"/>
-              <w:widowControl/>
+                <w:sz w:val="24"/>
+                <w:szCs w:val="24"/>
+                <w:lang w:val="it-IT"/>
+              </w:rPr>
+            </w:r>
+          </w:p>
+        </w:tc>
+        <w:tc>
+          <w:tcPr>
+            <w:tcW w:w="2712" w:type="dxa"/>
+            <w:tcBorders>
+              <w:top w:val="single" w:sz="6" w:space="0" w:color="000000"/>
+              <w:left w:val="single" w:sz="6" w:space="0" w:color="000000"/>
+              <w:bottom w:val="single" w:sz="6" w:space="0" w:color="000000"/>
+              <w:right w:val="single" w:sz="6" w:space="0" w:color="000000"/>
+            </w:tcBorders>
+          </w:tcPr>
+          <w:p>
+            <w:pPr>
+              <w:pStyle w:val="Normal"/>
+              <w:widowControl w:val="false"/>
+              <w:suppressAutoHyphens w:val="true"/>
               <w:spacing w:lineRule="auto" w:line="240" w:before="0" w:after="160"/>
               <w:jc w:val="left"/>
               <w:rPr>
@@ -2400,7 +2430,8 @@
           <w:p>
             <w:pPr>
               <w:pStyle w:val="Normal"/>
-              <w:widowControl/>
+              <w:widowControl w:val="false"/>
+              <w:suppressAutoHyphens w:val="true"/>
               <w:spacing w:lineRule="auto" w:line="240" w:before="0" w:after="160"/>
               <w:jc w:val="left"/>
               <w:rPr>
@@ -2422,28 +2453,27 @@
                 <w:bCs w:val="false"/>
                 <w:i w:val="false"/>
                 <w:iCs w:val="false"/>
-                <w:kern w:val="0"/>
-                <w:sz w:val="24"/>
-                <w:szCs w:val="24"/>
-                <w:lang w:val="en-US" w:eastAsia="ja-JP" w:bidi="ar-SA"/>
-              </w:rPr>
-            </w:r>
-          </w:p>
-        </w:tc>
-        <w:tc>
-          <w:tcPr>
-            <w:tcW w:w="2712" w:type="dxa"/>
-            <w:tcBorders>
-              <w:top w:val="single" w:sz="6" w:space="0" w:color="000000"/>
-              <w:left w:val="single" w:sz="6" w:space="0" w:color="000000"/>
-              <w:bottom w:val="single" w:sz="6" w:space="0" w:color="000000"/>
-              <w:right w:val="single" w:sz="6" w:space="0" w:color="000000"/>
-            </w:tcBorders>
-          </w:tcPr>
-          <w:p>
-            <w:pPr>
-              <w:pStyle w:val="Normal"/>
-              <w:widowControl/>
+                <w:sz w:val="24"/>
+                <w:szCs w:val="24"/>
+              </w:rPr>
+            </w:r>
+          </w:p>
+        </w:tc>
+        <w:tc>
+          <w:tcPr>
+            <w:tcW w:w="2712" w:type="dxa"/>
+            <w:tcBorders>
+              <w:top w:val="single" w:sz="6" w:space="0" w:color="000000"/>
+              <w:left w:val="single" w:sz="6" w:space="0" w:color="000000"/>
+              <w:bottom w:val="single" w:sz="6" w:space="0" w:color="000000"/>
+              <w:right w:val="single" w:sz="6" w:space="0" w:color="000000"/>
+            </w:tcBorders>
+          </w:tcPr>
+          <w:p>
+            <w:pPr>
+              <w:pStyle w:val="Normal"/>
+              <w:widowControl w:val="false"/>
+              <w:suppressAutoHyphens w:val="true"/>
               <w:spacing w:lineRule="auto" w:line="240" w:before="0" w:after="0"/>
               <w:jc w:val="left"/>
               <w:rPr>
@@ -2500,50 +2530,50 @@
           <w:p>
             <w:pPr>
               <w:pStyle w:val="Normal"/>
-              <w:widowControl/>
-              <w:spacing w:lineRule="auto" w:line="240" w:before="0" w:after="0"/>
-              <w:jc w:val="left"/>
-              <w:rPr>
-                <w:rFonts w:ascii="Aptos" w:hAnsi="Aptos" w:eastAsia="Aptos" w:cs="Aptos"/>
-                <w:b w:val="false"/>
-                <w:b w:val="false"/>
-                <w:bCs w:val="false"/>
-                <w:i w:val="false"/>
-                <w:i w:val="false"/>
-                <w:iCs w:val="false"/>
-                <w:sz w:val="24"/>
-                <w:szCs w:val="24"/>
-              </w:rPr>
-            </w:pPr>
-            <w:r>
-              <w:rPr>
-                <w:rFonts w:eastAsia="Aptos" w:cs="Aptos"/>
-                <w:b w:val="false"/>
-                <w:bCs w:val="false"/>
-                <w:i w:val="false"/>
-                <w:iCs w:val="false"/>
-                <w:kern w:val="0"/>
-                <w:sz w:val="24"/>
-                <w:szCs w:val="24"/>
-                <w:lang w:val="en-US" w:eastAsia="ja-JP" w:bidi="ar-SA"/>
-              </w:rPr>
-            </w:r>
-          </w:p>
-        </w:tc>
-        <w:tc>
-          <w:tcPr>
-            <w:tcW w:w="2712" w:type="dxa"/>
-            <w:tcBorders>
-              <w:top w:val="single" w:sz="6" w:space="0" w:color="000000"/>
-              <w:left w:val="single" w:sz="6" w:space="0" w:color="000000"/>
-              <w:bottom w:val="single" w:sz="6" w:space="0" w:color="000000"/>
-              <w:right w:val="single" w:sz="6" w:space="0" w:color="000000"/>
-            </w:tcBorders>
-          </w:tcPr>
-          <w:p>
-            <w:pPr>
-              <w:pStyle w:val="Normal"/>
-              <w:widowControl/>
+              <w:widowControl w:val="false"/>
+              <w:suppressAutoHyphens w:val="true"/>
+              <w:spacing w:lineRule="auto" w:line="240" w:before="0" w:after="0"/>
+              <w:jc w:val="left"/>
+              <w:rPr>
+                <w:rFonts w:ascii="Aptos" w:hAnsi="Aptos" w:eastAsia="Aptos" w:cs="Aptos"/>
+                <w:b w:val="false"/>
+                <w:b w:val="false"/>
+                <w:bCs w:val="false"/>
+                <w:i w:val="false"/>
+                <w:i w:val="false"/>
+                <w:iCs w:val="false"/>
+                <w:sz w:val="24"/>
+                <w:szCs w:val="24"/>
+              </w:rPr>
+            </w:pPr>
+            <w:r>
+              <w:rPr>
+                <w:rFonts w:eastAsia="Aptos" w:cs="Aptos"/>
+                <w:b w:val="false"/>
+                <w:bCs w:val="false"/>
+                <w:i w:val="false"/>
+                <w:iCs w:val="false"/>
+                <w:sz w:val="24"/>
+                <w:szCs w:val="24"/>
+              </w:rPr>
+            </w:r>
+          </w:p>
+        </w:tc>
+        <w:tc>
+          <w:tcPr>
+            <w:tcW w:w="2712" w:type="dxa"/>
+            <w:tcBorders>
+              <w:top w:val="single" w:sz="6" w:space="0" w:color="000000"/>
+              <w:left w:val="single" w:sz="6" w:space="0" w:color="000000"/>
+              <w:bottom w:val="single" w:sz="6" w:space="0" w:color="000000"/>
+              <w:right w:val="single" w:sz="6" w:space="0" w:color="000000"/>
+            </w:tcBorders>
+          </w:tcPr>
+          <w:p>
+            <w:pPr>
+              <w:pStyle w:val="Normal"/>
+              <w:widowControl w:val="false"/>
+              <w:suppressAutoHyphens w:val="true"/>
               <w:spacing w:lineRule="auto" w:line="240" w:before="0" w:after="0"/>
               <w:jc w:val="left"/>
               <w:rPr>
@@ -2587,7 +2617,8 @@
           <w:p>
             <w:pPr>
               <w:pStyle w:val="Normal"/>
-              <w:widowControl/>
+              <w:widowControl w:val="false"/>
+              <w:suppressAutoHyphens w:val="true"/>
               <w:spacing w:lineRule="auto" w:line="240" w:before="0" w:after="0"/>
               <w:jc w:val="left"/>
               <w:rPr>
@@ -2631,32 +2662,31 @@
           <w:p>
             <w:pPr>
               <w:pStyle w:val="Normal"/>
-              <w:widowControl/>
-              <w:spacing w:lineRule="auto" w:line="240" w:before="0" w:after="0"/>
-              <w:jc w:val="left"/>
-              <w:rPr>
-                <w:rFonts w:ascii="Aptos" w:hAnsi="Aptos" w:eastAsia="Aptos" w:cs="Aptos"/>
-                <w:b w:val="false"/>
-                <w:b w:val="false"/>
-                <w:bCs w:val="false"/>
-                <w:i w:val="false"/>
-                <w:i w:val="false"/>
-                <w:iCs w:val="false"/>
-                <w:sz w:val="24"/>
-                <w:szCs w:val="24"/>
-              </w:rPr>
-            </w:pPr>
-            <w:r>
-              <w:rPr>
-                <w:rFonts w:eastAsia="Aptos" w:cs="Aptos"/>
-                <w:b w:val="false"/>
-                <w:bCs w:val="false"/>
-                <w:i w:val="false"/>
-                <w:iCs w:val="false"/>
-                <w:kern w:val="0"/>
-                <w:sz w:val="24"/>
-                <w:szCs w:val="24"/>
-                <w:lang w:val="en-US" w:eastAsia="ja-JP" w:bidi="ar-SA"/>
+              <w:widowControl w:val="false"/>
+              <w:suppressAutoHyphens w:val="true"/>
+              <w:spacing w:lineRule="auto" w:line="240" w:before="0" w:after="0"/>
+              <w:jc w:val="left"/>
+              <w:rPr>
+                <w:rFonts w:ascii="Aptos" w:hAnsi="Aptos" w:eastAsia="Aptos" w:cs="Aptos"/>
+                <w:b w:val="false"/>
+                <w:b w:val="false"/>
+                <w:bCs w:val="false"/>
+                <w:i w:val="false"/>
+                <w:i w:val="false"/>
+                <w:iCs w:val="false"/>
+                <w:sz w:val="24"/>
+                <w:szCs w:val="24"/>
+              </w:rPr>
+            </w:pPr>
+            <w:r>
+              <w:rPr>
+                <w:rFonts w:eastAsia="Aptos" w:cs="Aptos"/>
+                <w:b w:val="false"/>
+                <w:bCs w:val="false"/>
+                <w:i w:val="false"/>
+                <w:iCs w:val="false"/>
+                <w:sz w:val="24"/>
+                <w:szCs w:val="24"/>
               </w:rPr>
             </w:r>
           </w:p>
@@ -2686,50 +2716,50 @@
           <w:p>
             <w:pPr>
               <w:pStyle w:val="Normal"/>
-              <w:widowControl/>
-              <w:spacing w:lineRule="auto" w:line="240" w:before="0" w:after="0"/>
-              <w:jc w:val="left"/>
-              <w:rPr>
-                <w:rFonts w:ascii="Aptos" w:hAnsi="Aptos" w:eastAsia="Aptos" w:cs="Aptos"/>
-                <w:b w:val="false"/>
-                <w:b w:val="false"/>
-                <w:bCs w:val="false"/>
-                <w:i w:val="false"/>
-                <w:i w:val="false"/>
-                <w:iCs w:val="false"/>
-                <w:sz w:val="24"/>
-                <w:szCs w:val="24"/>
-              </w:rPr>
-            </w:pPr>
-            <w:r>
-              <w:rPr>
-                <w:rFonts w:eastAsia="Aptos" w:cs="Aptos"/>
-                <w:b w:val="false"/>
-                <w:bCs w:val="false"/>
-                <w:i w:val="false"/>
-                <w:iCs w:val="false"/>
-                <w:kern w:val="0"/>
-                <w:sz w:val="24"/>
-                <w:szCs w:val="24"/>
-                <w:lang w:val="en-US" w:eastAsia="ja-JP" w:bidi="ar-SA"/>
-              </w:rPr>
-            </w:r>
-          </w:p>
-        </w:tc>
-        <w:tc>
-          <w:tcPr>
-            <w:tcW w:w="2712" w:type="dxa"/>
-            <w:tcBorders>
-              <w:top w:val="single" w:sz="6" w:space="0" w:color="000000"/>
-              <w:left w:val="single" w:sz="6" w:space="0" w:color="000000"/>
-              <w:bottom w:val="single" w:sz="6" w:space="0" w:color="000000"/>
-              <w:right w:val="single" w:sz="6" w:space="0" w:color="000000"/>
-            </w:tcBorders>
-          </w:tcPr>
-          <w:p>
-            <w:pPr>
-              <w:pStyle w:val="Normal"/>
-              <w:widowControl/>
+              <w:widowControl w:val="false"/>
+              <w:suppressAutoHyphens w:val="true"/>
+              <w:spacing w:lineRule="auto" w:line="240" w:before="0" w:after="0"/>
+              <w:jc w:val="left"/>
+              <w:rPr>
+                <w:rFonts w:ascii="Aptos" w:hAnsi="Aptos" w:eastAsia="Aptos" w:cs="Aptos"/>
+                <w:b w:val="false"/>
+                <w:b w:val="false"/>
+                <w:bCs w:val="false"/>
+                <w:i w:val="false"/>
+                <w:i w:val="false"/>
+                <w:iCs w:val="false"/>
+                <w:sz w:val="24"/>
+                <w:szCs w:val="24"/>
+              </w:rPr>
+            </w:pPr>
+            <w:r>
+              <w:rPr>
+                <w:rFonts w:eastAsia="Aptos" w:cs="Aptos"/>
+                <w:b w:val="false"/>
+                <w:bCs w:val="false"/>
+                <w:i w:val="false"/>
+                <w:iCs w:val="false"/>
+                <w:sz w:val="24"/>
+                <w:szCs w:val="24"/>
+              </w:rPr>
+            </w:r>
+          </w:p>
+        </w:tc>
+        <w:tc>
+          <w:tcPr>
+            <w:tcW w:w="2712" w:type="dxa"/>
+            <w:tcBorders>
+              <w:top w:val="single" w:sz="6" w:space="0" w:color="000000"/>
+              <w:left w:val="single" w:sz="6" w:space="0" w:color="000000"/>
+              <w:bottom w:val="single" w:sz="6" w:space="0" w:color="000000"/>
+              <w:right w:val="single" w:sz="6" w:space="0" w:color="000000"/>
+            </w:tcBorders>
+          </w:tcPr>
+          <w:p>
+            <w:pPr>
+              <w:pStyle w:val="Normal"/>
+              <w:widowControl w:val="false"/>
+              <w:suppressAutoHyphens w:val="true"/>
               <w:spacing w:lineRule="auto" w:line="240" w:before="0" w:after="0"/>
               <w:jc w:val="left"/>
               <w:rPr>
@@ -2774,7 +2804,8 @@
           <w:p>
             <w:pPr>
               <w:pStyle w:val="Normal"/>
-              <w:widowControl/>
+              <w:widowControl w:val="false"/>
+              <w:suppressAutoHyphens w:val="true"/>
               <w:spacing w:lineRule="auto" w:line="240" w:before="0" w:after="0"/>
               <w:jc w:val="left"/>
               <w:rPr>
@@ -2818,32 +2849,31 @@
           <w:p>
             <w:pPr>
               <w:pStyle w:val="Normal"/>
-              <w:widowControl/>
-              <w:spacing w:lineRule="auto" w:line="240" w:before="0" w:after="0"/>
-              <w:jc w:val="left"/>
-              <w:rPr>
-                <w:rFonts w:ascii="Aptos" w:hAnsi="Aptos" w:eastAsia="Aptos" w:cs="Aptos"/>
-                <w:b w:val="false"/>
-                <w:b w:val="false"/>
-                <w:bCs w:val="false"/>
-                <w:i w:val="false"/>
-                <w:i w:val="false"/>
-                <w:iCs w:val="false"/>
-                <w:sz w:val="24"/>
-                <w:szCs w:val="24"/>
-              </w:rPr>
-            </w:pPr>
-            <w:r>
-              <w:rPr>
-                <w:rFonts w:eastAsia="Aptos" w:cs="Aptos"/>
-                <w:b w:val="false"/>
-                <w:bCs w:val="false"/>
-                <w:i w:val="false"/>
-                <w:iCs w:val="false"/>
-                <w:kern w:val="0"/>
-                <w:sz w:val="24"/>
-                <w:szCs w:val="24"/>
-                <w:lang w:val="en-US" w:eastAsia="ja-JP" w:bidi="ar-SA"/>
+              <w:widowControl w:val="false"/>
+              <w:suppressAutoHyphens w:val="true"/>
+              <w:spacing w:lineRule="auto" w:line="240" w:before="0" w:after="0"/>
+              <w:jc w:val="left"/>
+              <w:rPr>
+                <w:rFonts w:ascii="Aptos" w:hAnsi="Aptos" w:eastAsia="Aptos" w:cs="Aptos"/>
+                <w:b w:val="false"/>
+                <w:b w:val="false"/>
+                <w:bCs w:val="false"/>
+                <w:i w:val="false"/>
+                <w:i w:val="false"/>
+                <w:iCs w:val="false"/>
+                <w:sz w:val="24"/>
+                <w:szCs w:val="24"/>
+              </w:rPr>
+            </w:pPr>
+            <w:r>
+              <w:rPr>
+                <w:rFonts w:eastAsia="Aptos" w:cs="Aptos"/>
+                <w:b w:val="false"/>
+                <w:bCs w:val="false"/>
+                <w:i w:val="false"/>
+                <w:iCs w:val="false"/>
+                <w:sz w:val="24"/>
+                <w:szCs w:val="24"/>
               </w:rPr>
             </w:r>
           </w:p>
@@ -2873,50 +2903,50 @@
           <w:p>
             <w:pPr>
               <w:pStyle w:val="Normal"/>
-              <w:widowControl/>
-              <w:spacing w:lineRule="auto" w:line="240" w:before="0" w:after="0"/>
-              <w:jc w:val="left"/>
-              <w:rPr>
-                <w:rFonts w:ascii="Aptos" w:hAnsi="Aptos" w:eastAsia="Aptos" w:cs="Aptos"/>
-                <w:b w:val="false"/>
-                <w:b w:val="false"/>
-                <w:bCs w:val="false"/>
-                <w:i w:val="false"/>
-                <w:i w:val="false"/>
-                <w:iCs w:val="false"/>
-                <w:sz w:val="24"/>
-                <w:szCs w:val="24"/>
-              </w:rPr>
-            </w:pPr>
-            <w:r>
-              <w:rPr>
-                <w:rFonts w:eastAsia="Aptos" w:cs="Aptos"/>
-                <w:b w:val="false"/>
-                <w:bCs w:val="false"/>
-                <w:i w:val="false"/>
-                <w:iCs w:val="false"/>
-                <w:kern w:val="0"/>
-                <w:sz w:val="24"/>
-                <w:szCs w:val="24"/>
-                <w:lang w:val="en-US" w:eastAsia="ja-JP" w:bidi="ar-SA"/>
-              </w:rPr>
-            </w:r>
-          </w:p>
-        </w:tc>
-        <w:tc>
-          <w:tcPr>
-            <w:tcW w:w="2712" w:type="dxa"/>
-            <w:tcBorders>
-              <w:top w:val="single" w:sz="6" w:space="0" w:color="000000"/>
-              <w:left w:val="single" w:sz="6" w:space="0" w:color="000000"/>
-              <w:bottom w:val="single" w:sz="6" w:space="0" w:color="000000"/>
-              <w:right w:val="single" w:sz="6" w:space="0" w:color="000000"/>
-            </w:tcBorders>
-          </w:tcPr>
-          <w:p>
-            <w:pPr>
-              <w:pStyle w:val="Normal"/>
-              <w:widowControl/>
+              <w:widowControl w:val="false"/>
+              <w:suppressAutoHyphens w:val="true"/>
+              <w:spacing w:lineRule="auto" w:line="240" w:before="0" w:after="0"/>
+              <w:jc w:val="left"/>
+              <w:rPr>
+                <w:rFonts w:ascii="Aptos" w:hAnsi="Aptos" w:eastAsia="Aptos" w:cs="Aptos"/>
+                <w:b w:val="false"/>
+                <w:b w:val="false"/>
+                <w:bCs w:val="false"/>
+                <w:i w:val="false"/>
+                <w:i w:val="false"/>
+                <w:iCs w:val="false"/>
+                <w:sz w:val="24"/>
+                <w:szCs w:val="24"/>
+              </w:rPr>
+            </w:pPr>
+            <w:r>
+              <w:rPr>
+                <w:rFonts w:eastAsia="Aptos" w:cs="Aptos"/>
+                <w:b w:val="false"/>
+                <w:bCs w:val="false"/>
+                <w:i w:val="false"/>
+                <w:iCs w:val="false"/>
+                <w:sz w:val="24"/>
+                <w:szCs w:val="24"/>
+              </w:rPr>
+            </w:r>
+          </w:p>
+        </w:tc>
+        <w:tc>
+          <w:tcPr>
+            <w:tcW w:w="2712" w:type="dxa"/>
+            <w:tcBorders>
+              <w:top w:val="single" w:sz="6" w:space="0" w:color="000000"/>
+              <w:left w:val="single" w:sz="6" w:space="0" w:color="000000"/>
+              <w:bottom w:val="single" w:sz="6" w:space="0" w:color="000000"/>
+              <w:right w:val="single" w:sz="6" w:space="0" w:color="000000"/>
+            </w:tcBorders>
+          </w:tcPr>
+          <w:p>
+            <w:pPr>
+              <w:pStyle w:val="Normal"/>
+              <w:widowControl w:val="false"/>
+              <w:suppressAutoHyphens w:val="true"/>
               <w:spacing w:lineRule="auto" w:line="240" w:before="0" w:after="0"/>
               <w:jc w:val="left"/>
               <w:rPr>
@@ -2961,50 +2991,50 @@
           <w:p>
             <w:pPr>
               <w:pStyle w:val="Normal"/>
-              <w:widowControl/>
-              <w:spacing w:lineRule="auto" w:line="240" w:before="0" w:after="0"/>
-              <w:jc w:val="left"/>
-              <w:rPr>
-                <w:rFonts w:ascii="Aptos" w:hAnsi="Aptos" w:eastAsia="Aptos" w:cs="Aptos"/>
-                <w:b w:val="false"/>
-                <w:b w:val="false"/>
-                <w:bCs w:val="false"/>
-                <w:i w:val="false"/>
-                <w:i w:val="false"/>
-                <w:iCs w:val="false"/>
-                <w:sz w:val="24"/>
-                <w:szCs w:val="24"/>
-              </w:rPr>
-            </w:pPr>
-            <w:r>
-              <w:rPr>
-                <w:rFonts w:eastAsia="Aptos" w:cs="Aptos"/>
-                <w:b w:val="false"/>
-                <w:bCs w:val="false"/>
-                <w:i w:val="false"/>
-                <w:iCs w:val="false"/>
-                <w:kern w:val="0"/>
-                <w:sz w:val="24"/>
-                <w:szCs w:val="24"/>
-                <w:lang w:val="en-US" w:eastAsia="ja-JP" w:bidi="ar-SA"/>
-              </w:rPr>
-            </w:r>
-          </w:p>
-        </w:tc>
-        <w:tc>
-          <w:tcPr>
-            <w:tcW w:w="2712" w:type="dxa"/>
-            <w:tcBorders>
-              <w:top w:val="single" w:sz="6" w:space="0" w:color="000000"/>
-              <w:left w:val="single" w:sz="6" w:space="0" w:color="000000"/>
-              <w:bottom w:val="single" w:sz="6" w:space="0" w:color="000000"/>
-              <w:right w:val="single" w:sz="6" w:space="0" w:color="000000"/>
-            </w:tcBorders>
-          </w:tcPr>
-          <w:p>
-            <w:pPr>
-              <w:pStyle w:val="Normal"/>
-              <w:widowControl/>
+              <w:widowControl w:val="false"/>
+              <w:suppressAutoHyphens w:val="true"/>
+              <w:spacing w:lineRule="auto" w:line="240" w:before="0" w:after="0"/>
+              <w:jc w:val="left"/>
+              <w:rPr>
+                <w:rFonts w:ascii="Aptos" w:hAnsi="Aptos" w:eastAsia="Aptos" w:cs="Aptos"/>
+                <w:b w:val="false"/>
+                <w:b w:val="false"/>
+                <w:bCs w:val="false"/>
+                <w:i w:val="false"/>
+                <w:i w:val="false"/>
+                <w:iCs w:val="false"/>
+                <w:sz w:val="24"/>
+                <w:szCs w:val="24"/>
+              </w:rPr>
+            </w:pPr>
+            <w:r>
+              <w:rPr>
+                <w:rFonts w:eastAsia="Aptos" w:cs="Aptos"/>
+                <w:b w:val="false"/>
+                <w:bCs w:val="false"/>
+                <w:i w:val="false"/>
+                <w:iCs w:val="false"/>
+                <w:sz w:val="24"/>
+                <w:szCs w:val="24"/>
+              </w:rPr>
+            </w:r>
+          </w:p>
+        </w:tc>
+        <w:tc>
+          <w:tcPr>
+            <w:tcW w:w="2712" w:type="dxa"/>
+            <w:tcBorders>
+              <w:top w:val="single" w:sz="6" w:space="0" w:color="000000"/>
+              <w:left w:val="single" w:sz="6" w:space="0" w:color="000000"/>
+              <w:bottom w:val="single" w:sz="6" w:space="0" w:color="000000"/>
+              <w:right w:val="single" w:sz="6" w:space="0" w:color="000000"/>
+            </w:tcBorders>
+          </w:tcPr>
+          <w:p>
+            <w:pPr>
+              <w:pStyle w:val="Normal"/>
+              <w:widowControl w:val="false"/>
+              <w:suppressAutoHyphens w:val="true"/>
               <w:spacing w:lineRule="auto" w:line="240" w:before="0" w:after="0"/>
               <w:jc w:val="left"/>
               <w:rPr>
@@ -3060,7 +3090,8 @@
           <w:p>
             <w:pPr>
               <w:pStyle w:val="Normal"/>
-              <w:widowControl/>
+              <w:widowControl w:val="false"/>
+              <w:suppressAutoHyphens w:val="true"/>
               <w:spacing w:lineRule="auto" w:line="240" w:before="0" w:after="0"/>
               <w:jc w:val="left"/>
               <w:rPr>
@@ -3104,7 +3135,8 @@
           <w:p>
             <w:pPr>
               <w:pStyle w:val="Normal"/>
-              <w:widowControl/>
+              <w:widowControl w:val="false"/>
+              <w:suppressAutoHyphens w:val="true"/>
               <w:bidi w:val="0"/>
               <w:spacing w:lineRule="auto" w:line="240" w:beforeAutospacing="0" w:before="0" w:afterAutospacing="0" w:after="0"/>
               <w:ind w:left="0" w:right="0" w:hanging="0"/>
@@ -3151,7 +3183,8 @@
           <w:p>
             <w:pPr>
               <w:pStyle w:val="Normal"/>
-              <w:widowControl/>
+              <w:widowControl w:val="false"/>
+              <w:suppressAutoHyphens w:val="true"/>
               <w:spacing w:lineRule="auto" w:line="240" w:before="0" w:after="0"/>
               <w:jc w:val="left"/>
               <w:rPr>
@@ -3196,32 +3229,31 @@
           <w:p>
             <w:pPr>
               <w:pStyle w:val="Normal"/>
-              <w:widowControl/>
-              <w:spacing w:lineRule="auto" w:line="240" w:before="0" w:after="0"/>
-              <w:jc w:val="left"/>
-              <w:rPr>
-                <w:rFonts w:ascii="Aptos" w:hAnsi="Aptos" w:eastAsia="Aptos" w:cs="Aptos"/>
-                <w:b w:val="false"/>
-                <w:b w:val="false"/>
-                <w:bCs w:val="false"/>
-                <w:i w:val="false"/>
-                <w:i w:val="false"/>
-                <w:iCs w:val="false"/>
-                <w:sz w:val="24"/>
-                <w:szCs w:val="24"/>
-              </w:rPr>
-            </w:pPr>
-            <w:r>
-              <w:rPr>
-                <w:rFonts w:eastAsia="Aptos" w:cs="Aptos"/>
-                <w:b w:val="false"/>
-                <w:bCs w:val="false"/>
-                <w:i w:val="false"/>
-                <w:iCs w:val="false"/>
-                <w:kern w:val="0"/>
-                <w:sz w:val="24"/>
-                <w:szCs w:val="24"/>
-                <w:lang w:val="en-US" w:eastAsia="ja-JP" w:bidi="ar-SA"/>
+              <w:widowControl w:val="false"/>
+              <w:suppressAutoHyphens w:val="true"/>
+              <w:spacing w:lineRule="auto" w:line="240" w:before="0" w:after="0"/>
+              <w:jc w:val="left"/>
+              <w:rPr>
+                <w:rFonts w:ascii="Aptos" w:hAnsi="Aptos" w:eastAsia="Aptos" w:cs="Aptos"/>
+                <w:b w:val="false"/>
+                <w:b w:val="false"/>
+                <w:bCs w:val="false"/>
+                <w:i w:val="false"/>
+                <w:i w:val="false"/>
+                <w:iCs w:val="false"/>
+                <w:sz w:val="24"/>
+                <w:szCs w:val="24"/>
+              </w:rPr>
+            </w:pPr>
+            <w:r>
+              <w:rPr>
+                <w:rFonts w:eastAsia="Aptos" w:cs="Aptos"/>
+                <w:b w:val="false"/>
+                <w:bCs w:val="false"/>
+                <w:i w:val="false"/>
+                <w:iCs w:val="false"/>
+                <w:sz w:val="24"/>
+                <w:szCs w:val="24"/>
               </w:rPr>
             </w:r>
           </w:p>
@@ -3251,50 +3283,50 @@
           <w:p>
             <w:pPr>
               <w:pStyle w:val="Normal"/>
-              <w:widowControl/>
-              <w:spacing w:lineRule="auto" w:line="240" w:before="0" w:after="0"/>
-              <w:jc w:val="left"/>
-              <w:rPr>
-                <w:rFonts w:ascii="Aptos" w:hAnsi="Aptos" w:eastAsia="Aptos" w:cs="Aptos"/>
-                <w:b w:val="false"/>
-                <w:b w:val="false"/>
-                <w:bCs w:val="false"/>
-                <w:i w:val="false"/>
-                <w:i w:val="false"/>
-                <w:iCs w:val="false"/>
-                <w:sz w:val="24"/>
-                <w:szCs w:val="24"/>
-              </w:rPr>
-            </w:pPr>
-            <w:r>
-              <w:rPr>
-                <w:rFonts w:eastAsia="Aptos" w:cs="Aptos"/>
-                <w:b w:val="false"/>
-                <w:bCs w:val="false"/>
-                <w:i w:val="false"/>
-                <w:iCs w:val="false"/>
-                <w:kern w:val="0"/>
-                <w:sz w:val="24"/>
-                <w:szCs w:val="24"/>
-                <w:lang w:val="en-US" w:eastAsia="ja-JP" w:bidi="ar-SA"/>
-              </w:rPr>
-            </w:r>
-          </w:p>
-        </w:tc>
-        <w:tc>
-          <w:tcPr>
-            <w:tcW w:w="2712" w:type="dxa"/>
-            <w:tcBorders>
-              <w:top w:val="single" w:sz="6" w:space="0" w:color="000000"/>
-              <w:left w:val="single" w:sz="6" w:space="0" w:color="000000"/>
-              <w:bottom w:val="single" w:sz="6" w:space="0" w:color="000000"/>
-              <w:right w:val="single" w:sz="6" w:space="0" w:color="000000"/>
-            </w:tcBorders>
-          </w:tcPr>
-          <w:p>
-            <w:pPr>
-              <w:pStyle w:val="Normal"/>
-              <w:widowControl/>
+              <w:widowControl w:val="false"/>
+              <w:suppressAutoHyphens w:val="true"/>
+              <w:spacing w:lineRule="auto" w:line="240" w:before="0" w:after="0"/>
+              <w:jc w:val="left"/>
+              <w:rPr>
+                <w:rFonts w:ascii="Aptos" w:hAnsi="Aptos" w:eastAsia="Aptos" w:cs="Aptos"/>
+                <w:b w:val="false"/>
+                <w:b w:val="false"/>
+                <w:bCs w:val="false"/>
+                <w:i w:val="false"/>
+                <w:i w:val="false"/>
+                <w:iCs w:val="false"/>
+                <w:sz w:val="24"/>
+                <w:szCs w:val="24"/>
+              </w:rPr>
+            </w:pPr>
+            <w:r>
+              <w:rPr>
+                <w:rFonts w:eastAsia="Aptos" w:cs="Aptos"/>
+                <w:b w:val="false"/>
+                <w:bCs w:val="false"/>
+                <w:i w:val="false"/>
+                <w:iCs w:val="false"/>
+                <w:sz w:val="24"/>
+                <w:szCs w:val="24"/>
+              </w:rPr>
+            </w:r>
+          </w:p>
+        </w:tc>
+        <w:tc>
+          <w:tcPr>
+            <w:tcW w:w="2712" w:type="dxa"/>
+            <w:tcBorders>
+              <w:top w:val="single" w:sz="6" w:space="0" w:color="000000"/>
+              <w:left w:val="single" w:sz="6" w:space="0" w:color="000000"/>
+              <w:bottom w:val="single" w:sz="6" w:space="0" w:color="000000"/>
+              <w:right w:val="single" w:sz="6" w:space="0" w:color="000000"/>
+            </w:tcBorders>
+          </w:tcPr>
+          <w:p>
+            <w:pPr>
+              <w:pStyle w:val="Normal"/>
+              <w:widowControl w:val="false"/>
+              <w:suppressAutoHyphens w:val="true"/>
               <w:spacing w:lineRule="auto" w:line="240" w:before="0" w:after="0"/>
               <w:jc w:val="left"/>
               <w:rPr>
@@ -3338,50 +3370,50 @@
           <w:p>
             <w:pPr>
               <w:pStyle w:val="Normal"/>
-              <w:widowControl/>
-              <w:spacing w:lineRule="auto" w:line="240" w:before="0" w:after="0"/>
-              <w:jc w:val="left"/>
-              <w:rPr>
-                <w:rFonts w:ascii="Aptos" w:hAnsi="Aptos" w:eastAsia="Aptos" w:cs="Aptos"/>
-                <w:b w:val="false"/>
-                <w:b w:val="false"/>
-                <w:bCs w:val="false"/>
-                <w:i w:val="false"/>
-                <w:i w:val="false"/>
-                <w:iCs w:val="false"/>
-                <w:sz w:val="24"/>
-                <w:szCs w:val="24"/>
-              </w:rPr>
-            </w:pPr>
-            <w:r>
-              <w:rPr>
-                <w:rFonts w:eastAsia="Aptos" w:cs="Aptos"/>
-                <w:b w:val="false"/>
-                <w:bCs w:val="false"/>
-                <w:i w:val="false"/>
-                <w:iCs w:val="false"/>
-                <w:kern w:val="0"/>
-                <w:sz w:val="24"/>
-                <w:szCs w:val="24"/>
-                <w:lang w:val="en-US" w:eastAsia="ja-JP" w:bidi="ar-SA"/>
-              </w:rPr>
-            </w:r>
-          </w:p>
-        </w:tc>
-        <w:tc>
-          <w:tcPr>
-            <w:tcW w:w="2712" w:type="dxa"/>
-            <w:tcBorders>
-              <w:top w:val="single" w:sz="6" w:space="0" w:color="000000"/>
-              <w:left w:val="single" w:sz="6" w:space="0" w:color="000000"/>
-              <w:bottom w:val="single" w:sz="6" w:space="0" w:color="000000"/>
-              <w:right w:val="single" w:sz="6" w:space="0" w:color="000000"/>
-            </w:tcBorders>
-          </w:tcPr>
-          <w:p>
-            <w:pPr>
-              <w:pStyle w:val="Normal"/>
-              <w:widowControl/>
+              <w:widowControl w:val="false"/>
+              <w:suppressAutoHyphens w:val="true"/>
+              <w:spacing w:lineRule="auto" w:line="240" w:before="0" w:after="0"/>
+              <w:jc w:val="left"/>
+              <w:rPr>
+                <w:rFonts w:ascii="Aptos" w:hAnsi="Aptos" w:eastAsia="Aptos" w:cs="Aptos"/>
+                <w:b w:val="false"/>
+                <w:b w:val="false"/>
+                <w:bCs w:val="false"/>
+                <w:i w:val="false"/>
+                <w:i w:val="false"/>
+                <w:iCs w:val="false"/>
+                <w:sz w:val="24"/>
+                <w:szCs w:val="24"/>
+              </w:rPr>
+            </w:pPr>
+            <w:r>
+              <w:rPr>
+                <w:rFonts w:eastAsia="Aptos" w:cs="Aptos"/>
+                <w:b w:val="false"/>
+                <w:bCs w:val="false"/>
+                <w:i w:val="false"/>
+                <w:iCs w:val="false"/>
+                <w:sz w:val="24"/>
+                <w:szCs w:val="24"/>
+              </w:rPr>
+            </w:r>
+          </w:p>
+        </w:tc>
+        <w:tc>
+          <w:tcPr>
+            <w:tcW w:w="2712" w:type="dxa"/>
+            <w:tcBorders>
+              <w:top w:val="single" w:sz="6" w:space="0" w:color="000000"/>
+              <w:left w:val="single" w:sz="6" w:space="0" w:color="000000"/>
+              <w:bottom w:val="single" w:sz="6" w:space="0" w:color="000000"/>
+              <w:right w:val="single" w:sz="6" w:space="0" w:color="000000"/>
+            </w:tcBorders>
+          </w:tcPr>
+          <w:p>
+            <w:pPr>
+              <w:pStyle w:val="Normal"/>
+              <w:widowControl w:val="false"/>
+              <w:suppressAutoHyphens w:val="true"/>
               <w:spacing w:lineRule="auto" w:line="240" w:before="0" w:after="0"/>
               <w:jc w:val="left"/>
               <w:rPr>
@@ -3437,7 +3469,8 @@
           <w:p>
             <w:pPr>
               <w:pStyle w:val="Normal"/>
-              <w:widowControl/>
+              <w:widowControl w:val="false"/>
+              <w:suppressAutoHyphens w:val="true"/>
               <w:spacing w:lineRule="auto" w:line="240" w:before="0" w:after="0"/>
               <w:jc w:val="left"/>
               <w:rPr>
@@ -3481,7 +3514,8 @@
           <w:p>
             <w:pPr>
               <w:pStyle w:val="Normal"/>
-              <w:widowControl/>
+              <w:widowControl w:val="false"/>
+              <w:suppressAutoHyphens w:val="true"/>
               <w:spacing w:lineRule="auto" w:line="240" w:before="0" w:after="0"/>
               <w:jc w:val="left"/>
               <w:rPr>
@@ -3525,7 +3559,8 @@
           <w:p>
             <w:pPr>
               <w:pStyle w:val="Normal"/>
-              <w:widowControl/>
+              <w:widowControl w:val="false"/>
+              <w:suppressAutoHyphens w:val="true"/>
               <w:spacing w:lineRule="auto" w:line="240" w:before="0" w:after="0"/>
               <w:jc w:val="left"/>
               <w:rPr>
@@ -3569,7 +3604,8 @@
           <w:p>
             <w:pPr>
               <w:pStyle w:val="Normal"/>
-              <w:widowControl/>
+              <w:widowControl w:val="false"/>
+              <w:suppressAutoHyphens w:val="true"/>
               <w:spacing w:lineRule="auto" w:line="240" w:before="0" w:after="0"/>
               <w:jc w:val="left"/>
               <w:rPr>
@@ -3625,7 +3661,8 @@
           <w:p>
             <w:pPr>
               <w:pStyle w:val="Normal"/>
-              <w:widowControl/>
+              <w:widowControl w:val="false"/>
+              <w:suppressAutoHyphens w:val="true"/>
               <w:spacing w:lineRule="auto" w:line="240" w:before="0" w:after="0"/>
               <w:jc w:val="left"/>
               <w:rPr>
@@ -3669,7 +3706,8 @@
           <w:p>
             <w:pPr>
               <w:pStyle w:val="Normal"/>
-              <w:widowControl/>
+              <w:widowControl w:val="false"/>
+              <w:suppressAutoHyphens w:val="true"/>
               <w:spacing w:lineRule="auto" w:line="240" w:before="0" w:after="0"/>
               <w:jc w:val="left"/>
               <w:rPr>
@@ -3713,78 +3751,67 @@
           <w:p>
             <w:pPr>
               <w:pStyle w:val="Normal"/>
-              <w:widowControl/>
-              <w:spacing w:lineRule="auto" w:line="240" w:before="0" w:after="0"/>
-              <w:jc w:val="left"/>
-              <w:rPr>
-                <w:rFonts w:ascii="Aptos" w:hAnsi="Aptos" w:eastAsia="Aptos" w:cs="Aptos"/>
-                <w:b w:val="false"/>
-                <w:b w:val="false"/>
-                <w:bCs w:val="false"/>
-                <w:i w:val="false"/>
-                <w:i w:val="false"/>
-                <w:iCs w:val="false"/>
-                <w:sz w:val="24"/>
-                <w:szCs w:val="24"/>
-              </w:rPr>
-            </w:pPr>
-            <w:r>
-              <w:rPr>
-                <w:rFonts w:eastAsia="Aptos" w:cs="Aptos"/>
-                <w:b w:val="false"/>
-                <w:bCs w:val="false"/>
-                <w:i w:val="false"/>
-                <w:iCs w:val="false"/>
-                <w:kern w:val="0"/>
-                <w:sz w:val="24"/>
-                <w:szCs w:val="24"/>
-                <w:lang w:val="en-US" w:eastAsia="ja-JP" w:bidi="ar-SA"/>
-              </w:rPr>
-            </w:r>
-          </w:p>
-        </w:tc>
-        <w:tc>
-          <w:tcPr>
-            <w:tcW w:w="2712" w:type="dxa"/>
-            <w:tcBorders>
-              <w:top w:val="single" w:sz="6" w:space="0" w:color="000000"/>
-              <w:left w:val="single" w:sz="6" w:space="0" w:color="000000"/>
-              <w:bottom w:val="single" w:sz="6" w:space="0" w:color="000000"/>
-              <w:right w:val="single" w:sz="6" w:space="0" w:color="000000"/>
-            </w:tcBorders>
-          </w:tcPr>
-          <w:p>
-            <w:pPr>
-              <w:pStyle w:val="Normal"/>
-              <w:widowControl/>
-              <w:spacing w:lineRule="auto" w:line="240" w:before="0" w:after="0"/>
-              <w:jc w:val="left"/>
-              <w:rPr>
-                <w:rFonts w:ascii="Aptos" w:hAnsi="Aptos" w:eastAsia="Aptos" w:cs="Aptos"/>
-                <w:b w:val="false"/>
-                <w:b w:val="false"/>
-                <w:bCs w:val="false"/>
-                <w:i w:val="false"/>
-                <w:i w:val="false"/>
-                <w:iCs w:val="false"/>
-                <w:sz w:val="24"/>
-                <w:szCs w:val="24"/>
-              </w:rPr>
-            </w:pPr>
-            <w:r>
-              <w:rPr>
-                <w:rFonts w:eastAsia="Aptos" w:cs="Aptos"/>
-                <w:b w:val="false"/>
-                <w:bCs w:val="false"/>
-                <w:i/>
-                <w:iCs/>
-                <w:kern w:val="0"/>
-                <w:sz w:val="24"/>
-                <w:szCs w:val="24"/>
-                <w:lang w:val="en-US" w:eastAsia="ja-JP" w:bidi="ar-SA"/>
-              </w:rPr>
-              <w:t>Riprende da passo 1 di main scenario</w:t>
-            </w:r>
+              <w:widowControl w:val="false"/>
+              <w:suppressAutoHyphens w:val="true"/>
+              <w:spacing w:lineRule="auto" w:line="240" w:before="0" w:after="0"/>
+              <w:jc w:val="left"/>
+              <w:rPr>
+                <w:rFonts w:ascii="Aptos" w:hAnsi="Aptos" w:eastAsia="Aptos" w:cs="Aptos"/>
+                <w:b w:val="false"/>
+                <w:b w:val="false"/>
+                <w:bCs w:val="false"/>
+                <w:i w:val="false"/>
+                <w:i w:val="false"/>
+                <w:iCs w:val="false"/>
+                <w:sz w:val="24"/>
+                <w:szCs w:val="24"/>
+              </w:rPr>
+            </w:pPr>
+            <w:r>
+              <w:rPr>
+                <w:rFonts w:eastAsia="Aptos" w:cs="Aptos"/>
+                <w:b w:val="false"/>
+                <w:bCs w:val="false"/>
+                <w:i w:val="false"/>
+                <w:iCs w:val="false"/>
+                <w:kern w:val="0"/>
+                <w:sz w:val="24"/>
+                <w:szCs w:val="24"/>
+                <w:lang w:val="it-IT" w:eastAsia="ja-JP" w:bidi="ar-SA"/>
+              </w:rPr>
+              <w:t>Clicca sul bottone “History” in Mock-up-Home.</w:t>
+            </w:r>
+          </w:p>
+        </w:tc>
+        <w:tc>
+          <w:tcPr>
+            <w:tcW w:w="2712" w:type="dxa"/>
+            <w:tcBorders>
+              <w:top w:val="single" w:sz="6" w:space="0" w:color="000000"/>
+              <w:left w:val="single" w:sz="6" w:space="0" w:color="000000"/>
+              <w:bottom w:val="single" w:sz="6" w:space="0" w:color="000000"/>
+              <w:right w:val="single" w:sz="6" w:space="0" w:color="000000"/>
+            </w:tcBorders>
+          </w:tcPr>
+          <w:p>
+            <w:pPr>
+              <w:pStyle w:val="Normal"/>
+              <w:widowControl w:val="false"/>
+              <w:suppressAutoHyphens w:val="true"/>
+              <w:spacing w:lineRule="auto" w:line="240" w:before="0" w:after="0"/>
+              <w:jc w:val="left"/>
+              <w:rPr>
+                <w:rFonts w:ascii="Aptos" w:hAnsi="Aptos" w:eastAsia="Aptos" w:cs="Aptos"/>
+                <w:b w:val="false"/>
+                <w:b w:val="false"/>
+                <w:bCs w:val="false"/>
+                <w:i w:val="false"/>
+                <w:i w:val="false"/>
+                <w:iCs w:val="false"/>
+                <w:sz w:val="24"/>
+                <w:szCs w:val="24"/>
+              </w:rPr>
+            </w:pPr>
             <w:r>
               <w:rPr>
                 <w:rFonts w:eastAsia="Aptos" w:cs="Aptos"/>
@@ -3825,7 +3852,49 @@
           <w:p>
             <w:pPr>
               <w:pStyle w:val="Normal"/>
-              <w:widowControl/>
+              <w:widowControl w:val="false"/>
+              <w:suppressAutoHyphens w:val="true"/>
+              <w:spacing w:lineRule="auto" w:line="240" w:before="0" w:after="0"/>
+              <w:jc w:val="left"/>
+              <w:rPr>
+                <w:rFonts w:ascii="Aptos" w:hAnsi="Aptos" w:eastAsia="Aptos" w:cs="Aptos"/>
+                <w:b w:val="false"/>
+                <w:b w:val="false"/>
+                <w:bCs w:val="false"/>
+                <w:i w:val="false"/>
+                <w:i w:val="false"/>
+                <w:iCs w:val="false"/>
+                <w:sz w:val="24"/>
+                <w:szCs w:val="24"/>
+              </w:rPr>
+            </w:pPr>
+            <w:r>
+              <w:rPr>
+                <w:rFonts w:eastAsia="Aptos" w:cs="Aptos"/>
+                <w:b w:val="false"/>
+                <w:bCs w:val="false"/>
+                <w:i w:val="false"/>
+                <w:iCs w:val="false"/>
+                <w:sz w:val="24"/>
+                <w:szCs w:val="24"/>
+              </w:rPr>
+            </w:r>
+          </w:p>
+        </w:tc>
+        <w:tc>
+          <w:tcPr>
+            <w:tcW w:w="2712" w:type="dxa"/>
+            <w:tcBorders>
+              <w:left w:val="single" w:sz="6" w:space="0" w:color="000000"/>
+              <w:bottom w:val="single" w:sz="6" w:space="0" w:color="000000"/>
+              <w:right w:val="single" w:sz="6" w:space="0" w:color="000000"/>
+            </w:tcBorders>
+          </w:tcPr>
+          <w:p>
+            <w:pPr>
+              <w:pStyle w:val="Normal"/>
+              <w:widowControl w:val="false"/>
+              <w:suppressAutoHyphens w:val="true"/>
               <w:spacing w:lineRule="auto" w:line="240" w:before="0" w:after="0"/>
               <w:jc w:val="left"/>
               <w:rPr>
@@ -3852,48 +3921,6 @@
                 <w:szCs w:val="24"/>
                 <w:lang w:val="en-US" w:eastAsia="ja-JP" w:bidi="ar-SA"/>
               </w:rPr>
-            </w:r>
-          </w:p>
-        </w:tc>
-        <w:tc>
-          <w:tcPr>
-            <w:tcW w:w="2712" w:type="dxa"/>
-            <w:tcBorders>
-              <w:left w:val="single" w:sz="6" w:space="0" w:color="000000"/>
-              <w:bottom w:val="single" w:sz="6" w:space="0" w:color="000000"/>
-              <w:right w:val="single" w:sz="6" w:space="0" w:color="000000"/>
-            </w:tcBorders>
-          </w:tcPr>
-          <w:p>
-            <w:pPr>
-              <w:pStyle w:val="Normal"/>
-              <w:widowControl/>
-              <w:spacing w:lineRule="auto" w:line="240" w:before="0" w:after="0"/>
-              <w:jc w:val="left"/>
-              <w:rPr>
-                <w:rFonts w:ascii="Aptos" w:hAnsi="Aptos" w:eastAsia="Aptos" w:cs="Aptos"/>
-                <w:b w:val="false"/>
-                <w:b w:val="false"/>
-                <w:bCs w:val="false"/>
-                <w:i w:val="false"/>
-                <w:i w:val="false"/>
-                <w:iCs w:val="false"/>
-                <w:sz w:val="24"/>
-                <w:szCs w:val="24"/>
-              </w:rPr>
-            </w:pPr>
-            <w:r>
-              <w:rPr>
-                <w:rFonts w:eastAsia="Aptos" w:cs="Aptos"/>
-                <w:b w:val="false"/>
-                <w:bCs w:val="false"/>
-                <w:i w:val="false"/>
-                <w:iCs w:val="false"/>
-                <w:kern w:val="0"/>
-                <w:sz w:val="24"/>
-                <w:szCs w:val="24"/>
-                <w:lang w:val="en-US" w:eastAsia="ja-JP" w:bidi="ar-SA"/>
-              </w:rPr>
               <w:t>2.c</w:t>
             </w:r>
           </w:p>
@@ -3910,49 +3937,49 @@
           <w:p>
             <w:pPr>
               <w:pStyle w:val="Normal"/>
-              <w:widowControl/>
-              <w:spacing w:lineRule="auto" w:line="240" w:before="0" w:after="0"/>
-              <w:jc w:val="left"/>
-              <w:rPr>
-                <w:rFonts w:ascii="Aptos" w:hAnsi="Aptos" w:eastAsia="Aptos" w:cs="Aptos"/>
-                <w:b w:val="false"/>
-                <w:b w:val="false"/>
-                <w:bCs w:val="false"/>
-                <w:i w:val="false"/>
-                <w:i w:val="false"/>
-                <w:iCs w:val="false"/>
-                <w:sz w:val="24"/>
-                <w:szCs w:val="24"/>
-              </w:rPr>
-            </w:pPr>
-            <w:r>
-              <w:rPr>
-                <w:rFonts w:eastAsia="Aptos" w:cs="Aptos"/>
-                <w:b w:val="false"/>
-                <w:bCs w:val="false"/>
-                <w:i w:val="false"/>
-                <w:iCs w:val="false"/>
-                <w:kern w:val="0"/>
-                <w:sz w:val="24"/>
-                <w:szCs w:val="24"/>
-                <w:lang w:val="en-US" w:eastAsia="ja-JP" w:bidi="ar-SA"/>
-              </w:rPr>
-            </w:r>
-          </w:p>
-        </w:tc>
-        <w:tc>
-          <w:tcPr>
-            <w:tcW w:w="2712" w:type="dxa"/>
-            <w:tcBorders>
-              <w:left w:val="single" w:sz="6" w:space="0" w:color="000000"/>
-              <w:bottom w:val="single" w:sz="6" w:space="0" w:color="000000"/>
-              <w:right w:val="single" w:sz="6" w:space="0" w:color="000000"/>
-            </w:tcBorders>
-          </w:tcPr>
-          <w:p>
-            <w:pPr>
-              <w:pStyle w:val="Normal"/>
-              <w:widowControl/>
+              <w:widowControl w:val="false"/>
+              <w:suppressAutoHyphens w:val="true"/>
+              <w:spacing w:lineRule="auto" w:line="240" w:before="0" w:after="0"/>
+              <w:jc w:val="left"/>
+              <w:rPr>
+                <w:rFonts w:ascii="Aptos" w:hAnsi="Aptos" w:eastAsia="Aptos" w:cs="Aptos"/>
+                <w:b w:val="false"/>
+                <w:b w:val="false"/>
+                <w:bCs w:val="false"/>
+                <w:i w:val="false"/>
+                <w:i w:val="false"/>
+                <w:iCs w:val="false"/>
+                <w:sz w:val="24"/>
+                <w:szCs w:val="24"/>
+              </w:rPr>
+            </w:pPr>
+            <w:r>
+              <w:rPr>
+                <w:rFonts w:eastAsia="Aptos" w:cs="Aptos"/>
+                <w:b w:val="false"/>
+                <w:bCs w:val="false"/>
+                <w:i w:val="false"/>
+                <w:iCs w:val="false"/>
+                <w:sz w:val="24"/>
+                <w:szCs w:val="24"/>
+              </w:rPr>
+            </w:r>
+          </w:p>
+        </w:tc>
+        <w:tc>
+          <w:tcPr>
+            <w:tcW w:w="2712" w:type="dxa"/>
+            <w:tcBorders>
+              <w:left w:val="single" w:sz="6" w:space="0" w:color="000000"/>
+              <w:bottom w:val="single" w:sz="6" w:space="0" w:color="000000"/>
+              <w:right w:val="single" w:sz="6" w:space="0" w:color="000000"/>
+            </w:tcBorders>
+          </w:tcPr>
+          <w:p>
+            <w:pPr>
+              <w:pStyle w:val="Normal"/>
+              <w:widowControl w:val="false"/>
+              <w:suppressAutoHyphens w:val="true"/>
               <w:spacing w:lineRule="auto" w:line="240" w:before="0" w:after="0"/>
               <w:jc w:val="left"/>
               <w:rPr>
@@ -4039,7 +4066,7 @@
         <w:pStyle w:val="Normal"/>
         <w:widowControl/>
         <w:bidi w:val="0"/>
-        <w:spacing w:lineRule="auto" w:line="278" w:before="0" w:after="160"/>
+        <w:spacing w:lineRule="auto" w:line="276" w:before="0" w:after="160"/>
         <w:jc w:val="left"/>
         <w:rPr/>
       </w:pPr>
@@ -4455,8 +4482,9 @@
     <w:qFormat/>
     <w:pPr>
       <w:widowControl/>
+      <w:suppressAutoHyphens w:val="true"/>
       <w:bidi w:val="0"/>
-      <w:spacing w:lineRule="auto" w:line="278" w:before="0" w:after="160"/>
+      <w:spacing w:lineRule="auto" w:line="276" w:before="0" w:after="160"/>
       <w:jc w:val="left"/>
     </w:pPr>
     <w:rPr>

</xml_diff>